<commit_message>
PPT y Reporte de TA actualizado
</commit_message>
<xml_diff>
--- a/SoftPixelPenguins/Reporte de Avances de la Tarea Académica.docx
+++ b/SoftPixelPenguins/Reporte de Avances de la Tarea Académica.docx
@@ -1,6 +1,6 @@
 
 <file path=word/document.xml><?xml version="1.0" encoding="utf-8"?>
-<w:document xmlns:wpc="http://schemas.microsoft.com/office/word/2010/wordprocessingCanvas" xmlns:cx="http://schemas.microsoft.com/office/drawing/2014/chartex" xmlns:cx1="http://schemas.microsoft.com/office/drawing/2015/9/8/chartex" xmlns:cx2="http://schemas.microsoft.com/office/drawing/2015/10/21/chartex" xmlns:cx3="http://schemas.microsoft.com/office/drawing/2016/5/9/chartex" xmlns:cx4="http://schemas.microsoft.com/office/drawing/2016/5/10/chartex" xmlns:cx5="http://schemas.microsoft.com/office/drawing/2016/5/11/chartex" xmlns:cx6="http://schemas.microsoft.com/office/drawing/2016/5/12/chartex" xmlns:cx7="http://schemas.microsoft.com/office/drawing/2016/5/13/chartex" xmlns:cx8="http://schemas.microsoft.com/office/drawing/2016/5/14/chartex" xmlns:mc="http://schemas.openxmlformats.org/markup-compatibility/2006" xmlns:aink="http://schemas.microsoft.com/office/drawing/2016/ink" xmlns:am3d="http://schemas.microsoft.com/office/drawing/2017/model3d" xmlns:o="urn:schemas-microsoft-com:office:office" xmlns:r="http://schemas.openxmlformats.org/officeDocument/2006/relationships" xmlns:m="http://schemas.openxmlformats.org/officeDocument/2006/math" xmlns:v="urn:schemas-microsoft-com:vml" xmlns:wp14="http://schemas.microsoft.com/office/word/2010/wordprocessingDrawing" xmlns:wp="http://schemas.openxmlformats.org/drawingml/2006/wordprocessingDrawing" xmlns:w10="urn:schemas-microsoft-com:office:word" xmlns:w="http://schemas.openxmlformats.org/wordprocessingml/2006/main" xmlns:w14="http://schemas.microsoft.com/office/word/2010/wordml" xmlns:w15="http://schemas.microsoft.com/office/word/2012/wordml" xmlns:w16cex="http://schemas.microsoft.com/office/word/2018/wordml/cex" xmlns:w16cid="http://schemas.microsoft.com/office/word/2016/wordml/cid" xmlns:w16="http://schemas.microsoft.com/office/word/2018/wordml" xmlns:w16sdtdh="http://schemas.microsoft.com/office/word/2020/wordml/sdtdatahash" xmlns:w16se="http://schemas.microsoft.com/office/word/2015/wordml/symex" xmlns:wpg="http://schemas.microsoft.com/office/word/2010/wordprocessingGroup" xmlns:wpi="http://schemas.microsoft.com/office/word/2010/wordprocessingInk" xmlns:wne="http://schemas.microsoft.com/office/word/2006/wordml" xmlns:wps="http://schemas.microsoft.com/office/word/2010/wordprocessingShape" mc:Ignorable="w14 w15 w16se w16cid w16 w16cex w16sdtdh wp14">
+<w:document xmlns:wpc="http://schemas.microsoft.com/office/word/2010/wordprocessingCanvas" xmlns:cx="http://schemas.microsoft.com/office/drawing/2014/chartex" xmlns:cx1="http://schemas.microsoft.com/office/drawing/2015/9/8/chartex" xmlns:cx2="http://schemas.microsoft.com/office/drawing/2015/10/21/chartex" xmlns:cx3="http://schemas.microsoft.com/office/drawing/2016/5/9/chartex" xmlns:cx4="http://schemas.microsoft.com/office/drawing/2016/5/10/chartex" xmlns:cx5="http://schemas.microsoft.com/office/drawing/2016/5/11/chartex" xmlns:cx6="http://schemas.microsoft.com/office/drawing/2016/5/12/chartex" xmlns:cx7="http://schemas.microsoft.com/office/drawing/2016/5/13/chartex" xmlns:cx8="http://schemas.microsoft.com/office/drawing/2016/5/14/chartex" xmlns:mc="http://schemas.openxmlformats.org/markup-compatibility/2006" xmlns:aink="http://schemas.microsoft.com/office/drawing/2016/ink" xmlns:am3d="http://schemas.microsoft.com/office/drawing/2017/model3d" xmlns:o="urn:schemas-microsoft-com:office:office" xmlns:oel="http://schemas.microsoft.com/office/2019/extlst" xmlns:r="http://schemas.openxmlformats.org/officeDocument/2006/relationships" xmlns:m="http://schemas.openxmlformats.org/officeDocument/2006/math" xmlns:v="urn:schemas-microsoft-com:vml" xmlns:wp14="http://schemas.microsoft.com/office/word/2010/wordprocessingDrawing" xmlns:wp="http://schemas.openxmlformats.org/drawingml/2006/wordprocessingDrawing" xmlns:w10="urn:schemas-microsoft-com:office:word" xmlns:w="http://schemas.openxmlformats.org/wordprocessingml/2006/main" xmlns:w14="http://schemas.microsoft.com/office/word/2010/wordml" xmlns:w15="http://schemas.microsoft.com/office/word/2012/wordml" xmlns:w16cex="http://schemas.microsoft.com/office/word/2018/wordml/cex" xmlns:w16cid="http://schemas.microsoft.com/office/word/2016/wordml/cid" xmlns:w16="http://schemas.microsoft.com/office/word/2018/wordml" xmlns:w16du="http://schemas.microsoft.com/office/word/2023/wordml/word16du" xmlns:w16sdtdh="http://schemas.microsoft.com/office/word/2020/wordml/sdtdatahash" xmlns:w16se="http://schemas.microsoft.com/office/word/2015/wordml/symex" xmlns:wpg="http://schemas.microsoft.com/office/word/2010/wordprocessingGroup" xmlns:wpi="http://schemas.microsoft.com/office/word/2010/wordprocessingInk" xmlns:wne="http://schemas.microsoft.com/office/word/2006/wordml" xmlns:wps="http://schemas.microsoft.com/office/word/2010/wordprocessingShape" mc:Ignorable="w14 w15 w16se w16cid w16 w16cex w16sdtdh w16du wp14">
   <w:body>
     <w:p>
       <w:pPr>
@@ -325,22 +325,7 @@
           <w:szCs w:val="24"/>
         </w:rPr>
         <w:tab/>
-      </w:r>
-      <w:proofErr w:type="spellStart"/>
-      <w:r>
-        <w:rPr>
-          <w:sz w:val="24"/>
-          <w:szCs w:val="24"/>
-        </w:rPr>
-        <w:t>PixelPenguins</w:t>
-      </w:r>
-      <w:proofErr w:type="spellEnd"/>
-      <w:r>
-        <w:rPr>
-          <w:sz w:val="24"/>
-          <w:szCs w:val="24"/>
-        </w:rPr>
-        <w:t xml:space="preserve"> (Grupo 5)</w:t>
+        <w:t>PixelPenguins (Grupo 5)</w:t>
       </w:r>
     </w:p>
     <w:p>
@@ -757,13 +742,8 @@
               <w:spacing w:line="240" w:lineRule="auto"/>
               <w:jc w:val="both"/>
             </w:pPr>
-            <w:proofErr w:type="spellStart"/>
-            <w:r>
-              <w:t>Avila</w:t>
-            </w:r>
-            <w:proofErr w:type="spellEnd"/>
-            <w:r>
-              <w:t xml:space="preserve"> Mamani, Enzo </w:t>
+            <w:r>
+              <w:t xml:space="preserve">Avila Mamani, Enzo </w:t>
             </w:r>
             <w:proofErr w:type="spellStart"/>
             <w:r>
@@ -972,263 +952,708 @@
     </w:p>
     <w:sdt>
       <w:sdtPr>
-        <w:id w:val="-2071184267"/>
+        <w:rPr>
+          <w:lang w:val="es-ES"/>
+        </w:rPr>
+        <w:id w:val="1234971564"/>
         <w:docPartObj>
           <w:docPartGallery w:val="Table of Contents"/>
           <w:docPartUnique/>
         </w:docPartObj>
       </w:sdtPr>
-      <w:sdtEndPr/>
+      <w:sdtEndPr>
+        <w:rPr>
+          <w:rFonts w:ascii="Arial" w:eastAsia="Arial" w:hAnsi="Arial" w:cs="Arial"/>
+          <w:b/>
+          <w:bCs/>
+          <w:color w:val="auto"/>
+          <w:sz w:val="22"/>
+          <w:szCs w:val="22"/>
+          <w:lang w:eastAsia="es-MX"/>
+        </w:rPr>
+      </w:sdtEndPr>
       <w:sdtContent>
         <w:p>
           <w:pPr>
-            <w:widowControl w:val="0"/>
+            <w:pStyle w:val="TtuloTDC"/>
+          </w:pPr>
+        </w:p>
+        <w:p>
+          <w:pPr>
+            <w:pStyle w:val="TDC1"/>
             <w:tabs>
-              <w:tab w:val="right" w:pos="12000"/>
+              <w:tab w:val="left" w:pos="440"/>
+              <w:tab w:val="right" w:leader="dot" w:pos="9019"/>
             </w:tabs>
-            <w:spacing w:before="60" w:line="240" w:lineRule="auto"/>
             <w:rPr>
-              <w:b/>
-              <w:color w:val="000000"/>
+              <w:rFonts w:asciiTheme="minorHAnsi" w:eastAsiaTheme="minorEastAsia" w:hAnsiTheme="minorHAnsi" w:cstheme="minorBidi"/>
+              <w:noProof/>
+              <w:kern w:val="2"/>
+              <w:lang w:val="es-PE" w:eastAsia="es-PE"/>
+              <w14:ligatures w14:val="standardContextual"/>
             </w:rPr>
           </w:pPr>
           <w:r>
             <w:fldChar w:fldCharType="begin"/>
           </w:r>
           <w:r>
-            <w:instrText xml:space="preserve"> TOC \h \u \z \t "Heading 1,1,Heading 2,2,Heading 3,3,Heading 4,4,Heading 5,5,Heading 6,6,"</w:instrText>
+            <w:instrText xml:space="preserve"> TOC \o "1-3" \h \z \u </w:instrText>
           </w:r>
           <w:r>
             <w:fldChar w:fldCharType="separate"/>
           </w:r>
-          <w:hyperlink w:anchor="_mfd2xgjkh43d">
-            <w:r>
-              <w:rPr>
+          <w:hyperlink w:anchor="_Toc183550555" w:history="1">
+            <w:r>
+              <w:rPr>
+                <w:rStyle w:val="Hipervnculo"/>
                 <w:b/>
-                <w:color w:val="000000"/>
-              </w:rPr>
-              <w:t>1) Descripción del producto de software que se desarrollará</w:t>
-            </w:r>
-            <w:r>
-              <w:rPr>
+                <w:noProof/>
+              </w:rPr>
+              <w:t>1)</w:t>
+            </w:r>
+            <w:r>
+              <w:rPr>
+                <w:rFonts w:asciiTheme="minorHAnsi" w:eastAsiaTheme="minorEastAsia" w:hAnsiTheme="minorHAnsi" w:cstheme="minorBidi"/>
+                <w:noProof/>
+                <w:kern w:val="2"/>
+                <w:lang w:val="es-PE" w:eastAsia="es-PE"/>
+                <w14:ligatures w14:val="standardContextual"/>
+              </w:rPr>
+              <w:tab/>
+            </w:r>
+            <w:r>
+              <w:rPr>
+                <w:rStyle w:val="Hipervnculo"/>
                 <w:b/>
-                <w:color w:val="000000"/>
+                <w:noProof/>
+              </w:rPr>
+              <w:t>Descripción del producto de software que se de</w:t>
+            </w:r>
+            <w:r>
+              <w:rPr>
+                <w:rStyle w:val="Hipervnculo"/>
+                <w:b/>
+                <w:noProof/>
+              </w:rPr>
+              <w:t>s</w:t>
+            </w:r>
+            <w:r>
+              <w:rPr>
+                <w:rStyle w:val="Hipervnculo"/>
+                <w:b/>
+                <w:noProof/>
+              </w:rPr>
+              <w:t>arrollará</w:t>
+            </w:r>
+            <w:r>
+              <w:rPr>
+                <w:noProof/>
+                <w:webHidden/>
               </w:rPr>
               <w:tab/>
+            </w:r>
+            <w:r>
+              <w:rPr>
+                <w:noProof/>
+                <w:webHidden/>
+              </w:rPr>
+              <w:fldChar w:fldCharType="begin"/>
+            </w:r>
+            <w:r>
+              <w:rPr>
+                <w:noProof/>
+                <w:webHidden/>
+              </w:rPr>
+              <w:instrText xml:space="preserve"> PAGEREF _Toc183550555 \h </w:instrText>
+            </w:r>
+            <w:r>
+              <w:rPr>
+                <w:noProof/>
+                <w:webHidden/>
+              </w:rPr>
+            </w:r>
+            <w:r>
+              <w:rPr>
+                <w:noProof/>
+                <w:webHidden/>
+              </w:rPr>
+              <w:fldChar w:fldCharType="separate"/>
+            </w:r>
+            <w:r>
+              <w:rPr>
+                <w:noProof/>
+                <w:webHidden/>
+              </w:rPr>
               <w:t>3</w:t>
+            </w:r>
+            <w:r>
+              <w:rPr>
+                <w:noProof/>
+                <w:webHidden/>
+              </w:rPr>
+              <w:fldChar w:fldCharType="end"/>
             </w:r>
           </w:hyperlink>
         </w:p>
         <w:p>
           <w:pPr>
-            <w:widowControl w:val="0"/>
+            <w:pStyle w:val="TDC1"/>
             <w:tabs>
-              <w:tab w:val="right" w:pos="12000"/>
+              <w:tab w:val="left" w:pos="440"/>
+              <w:tab w:val="right" w:leader="dot" w:pos="9019"/>
             </w:tabs>
-            <w:spacing w:before="60" w:line="240" w:lineRule="auto"/>
             <w:rPr>
-              <w:b/>
-              <w:color w:val="000000"/>
+              <w:rFonts w:asciiTheme="minorHAnsi" w:eastAsiaTheme="minorEastAsia" w:hAnsiTheme="minorHAnsi" w:cstheme="minorBidi"/>
+              <w:noProof/>
+              <w:kern w:val="2"/>
+              <w:lang w:val="es-PE" w:eastAsia="es-PE"/>
+              <w14:ligatures w14:val="standardContextual"/>
             </w:rPr>
           </w:pPr>
-          <w:hyperlink w:anchor="_ranjwiyg4j1l">
-            <w:r>
-              <w:rPr>
+          <w:hyperlink w:anchor="_Toc183550556" w:history="1">
+            <w:r>
+              <w:rPr>
+                <w:rStyle w:val="Hipervnculo"/>
                 <w:b/>
-                <w:color w:val="000000"/>
-              </w:rPr>
-              <w:t>2) Descripción del negocio para el cual el sistema dará soporte</w:t>
-            </w:r>
-            <w:r>
-              <w:rPr>
+                <w:noProof/>
+              </w:rPr>
+              <w:t>2)</w:t>
+            </w:r>
+            <w:r>
+              <w:rPr>
+                <w:rFonts w:asciiTheme="minorHAnsi" w:eastAsiaTheme="minorEastAsia" w:hAnsiTheme="minorHAnsi" w:cstheme="minorBidi"/>
+                <w:noProof/>
+                <w:kern w:val="2"/>
+                <w:lang w:val="es-PE" w:eastAsia="es-PE"/>
+                <w14:ligatures w14:val="standardContextual"/>
+              </w:rPr>
+              <w:tab/>
+            </w:r>
+            <w:r>
+              <w:rPr>
+                <w:rStyle w:val="Hipervnculo"/>
                 <w:b/>
-                <w:color w:val="000000"/>
+                <w:noProof/>
+              </w:rPr>
+              <w:t>Descripción del negocio para el cual el sistema dará soporte</w:t>
+            </w:r>
+            <w:r>
+              <w:rPr>
+                <w:noProof/>
+                <w:webHidden/>
               </w:rPr>
               <w:tab/>
+            </w:r>
+            <w:r>
+              <w:rPr>
+                <w:noProof/>
+                <w:webHidden/>
+              </w:rPr>
+              <w:fldChar w:fldCharType="begin"/>
+            </w:r>
+            <w:r>
+              <w:rPr>
+                <w:noProof/>
+                <w:webHidden/>
+              </w:rPr>
+              <w:instrText xml:space="preserve"> PAGEREF _Toc183550556 \h </w:instrText>
+            </w:r>
+            <w:r>
+              <w:rPr>
+                <w:noProof/>
+                <w:webHidden/>
+              </w:rPr>
+            </w:r>
+            <w:r>
+              <w:rPr>
+                <w:noProof/>
+                <w:webHidden/>
+              </w:rPr>
+              <w:fldChar w:fldCharType="separate"/>
+            </w:r>
+            <w:r>
+              <w:rPr>
+                <w:noProof/>
+                <w:webHidden/>
+              </w:rPr>
               <w:t>3</w:t>
+            </w:r>
+            <w:r>
+              <w:rPr>
+                <w:noProof/>
+                <w:webHidden/>
+              </w:rPr>
+              <w:fldChar w:fldCharType="end"/>
             </w:r>
           </w:hyperlink>
         </w:p>
         <w:p>
           <w:pPr>
-            <w:widowControl w:val="0"/>
+            <w:pStyle w:val="TDC1"/>
             <w:tabs>
-              <w:tab w:val="right" w:pos="12000"/>
+              <w:tab w:val="left" w:pos="440"/>
+              <w:tab w:val="right" w:leader="dot" w:pos="9019"/>
             </w:tabs>
-            <w:spacing w:before="60" w:line="240" w:lineRule="auto"/>
             <w:rPr>
-              <w:b/>
-              <w:color w:val="000000"/>
+              <w:rFonts w:asciiTheme="minorHAnsi" w:eastAsiaTheme="minorEastAsia" w:hAnsiTheme="minorHAnsi" w:cstheme="minorBidi"/>
+              <w:noProof/>
+              <w:kern w:val="2"/>
+              <w:lang w:val="es-PE" w:eastAsia="es-PE"/>
+              <w14:ligatures w14:val="standardContextual"/>
             </w:rPr>
           </w:pPr>
-          <w:hyperlink w:anchor="_y6k4tq39fcxk">
-            <w:r>
-              <w:rPr>
+          <w:hyperlink w:anchor="_Toc183550557" w:history="1">
+            <w:r>
+              <w:rPr>
+                <w:rStyle w:val="Hipervnculo"/>
                 <w:b/>
-                <w:color w:val="000000"/>
-              </w:rPr>
-              <w:t>3) Diagrama de procesos TO-BE en notación BPMN</w:t>
-            </w:r>
-            <w:r>
-              <w:rPr>
+                <w:noProof/>
+              </w:rPr>
+              <w:t>3)</w:t>
+            </w:r>
+            <w:r>
+              <w:rPr>
+                <w:rFonts w:asciiTheme="minorHAnsi" w:eastAsiaTheme="minorEastAsia" w:hAnsiTheme="minorHAnsi" w:cstheme="minorBidi"/>
+                <w:noProof/>
+                <w:kern w:val="2"/>
+                <w:lang w:val="es-PE" w:eastAsia="es-PE"/>
+                <w14:ligatures w14:val="standardContextual"/>
+              </w:rPr>
+              <w:tab/>
+            </w:r>
+            <w:r>
+              <w:rPr>
+                <w:rStyle w:val="Hipervnculo"/>
                 <w:b/>
-                <w:color w:val="000000"/>
+                <w:noProof/>
+              </w:rPr>
+              <w:t>Diagrama de procesos TO-BE en notación BPMN</w:t>
+            </w:r>
+            <w:r>
+              <w:rPr>
+                <w:noProof/>
+                <w:webHidden/>
               </w:rPr>
               <w:tab/>
+            </w:r>
+            <w:r>
+              <w:rPr>
+                <w:noProof/>
+                <w:webHidden/>
+              </w:rPr>
+              <w:fldChar w:fldCharType="begin"/>
+            </w:r>
+            <w:r>
+              <w:rPr>
+                <w:noProof/>
+                <w:webHidden/>
+              </w:rPr>
+              <w:instrText xml:space="preserve"> PAGEREF _Toc183550557 \h </w:instrText>
+            </w:r>
+            <w:r>
+              <w:rPr>
+                <w:noProof/>
+                <w:webHidden/>
+              </w:rPr>
+            </w:r>
+            <w:r>
+              <w:rPr>
+                <w:noProof/>
+                <w:webHidden/>
+              </w:rPr>
+              <w:fldChar w:fldCharType="separate"/>
+            </w:r>
+            <w:r>
+              <w:rPr>
+                <w:noProof/>
+                <w:webHidden/>
+              </w:rPr>
               <w:t>4</w:t>
+            </w:r>
+            <w:r>
+              <w:rPr>
+                <w:noProof/>
+                <w:webHidden/>
+              </w:rPr>
+              <w:fldChar w:fldCharType="end"/>
             </w:r>
           </w:hyperlink>
         </w:p>
         <w:p>
           <w:pPr>
-            <w:widowControl w:val="0"/>
+            <w:pStyle w:val="TDC1"/>
             <w:tabs>
-              <w:tab w:val="right" w:pos="12000"/>
+              <w:tab w:val="left" w:pos="440"/>
+              <w:tab w:val="right" w:leader="dot" w:pos="9019"/>
             </w:tabs>
-            <w:spacing w:before="60" w:line="240" w:lineRule="auto"/>
             <w:rPr>
-              <w:b/>
-              <w:color w:val="000000"/>
+              <w:rFonts w:asciiTheme="minorHAnsi" w:eastAsiaTheme="minorEastAsia" w:hAnsiTheme="minorHAnsi" w:cstheme="minorBidi"/>
+              <w:noProof/>
+              <w:kern w:val="2"/>
+              <w:lang w:val="es-PE" w:eastAsia="es-PE"/>
+              <w14:ligatures w14:val="standardContextual"/>
             </w:rPr>
           </w:pPr>
-          <w:hyperlink w:anchor="_m1cs39chk593">
-            <w:r>
-              <w:rPr>
+          <w:hyperlink w:anchor="_Toc183550558" w:history="1">
+            <w:r>
+              <w:rPr>
+                <w:rStyle w:val="Hipervnculo"/>
                 <w:b/>
-                <w:color w:val="000000"/>
-              </w:rPr>
-              <w:t>4) Catálogo de Requerimientos Funcionales y No Funcionales</w:t>
-            </w:r>
-            <w:r>
-              <w:rPr>
+                <w:noProof/>
+              </w:rPr>
+              <w:t>4)</w:t>
+            </w:r>
+            <w:r>
+              <w:rPr>
+                <w:rFonts w:asciiTheme="minorHAnsi" w:eastAsiaTheme="minorEastAsia" w:hAnsiTheme="minorHAnsi" w:cstheme="minorBidi"/>
+                <w:noProof/>
+                <w:kern w:val="2"/>
+                <w:lang w:val="es-PE" w:eastAsia="es-PE"/>
+                <w14:ligatures w14:val="standardContextual"/>
+              </w:rPr>
+              <w:tab/>
+            </w:r>
+            <w:r>
+              <w:rPr>
+                <w:rStyle w:val="Hipervnculo"/>
                 <w:b/>
-                <w:color w:val="000000"/>
+                <w:noProof/>
+              </w:rPr>
+              <w:t>Catálogo de Requerimientos Funcionales y No Funcionales</w:t>
+            </w:r>
+            <w:r>
+              <w:rPr>
+                <w:noProof/>
+                <w:webHidden/>
               </w:rPr>
               <w:tab/>
+            </w:r>
+            <w:r>
+              <w:rPr>
+                <w:noProof/>
+                <w:webHidden/>
+              </w:rPr>
+              <w:fldChar w:fldCharType="begin"/>
+            </w:r>
+            <w:r>
+              <w:rPr>
+                <w:noProof/>
+                <w:webHidden/>
+              </w:rPr>
+              <w:instrText xml:space="preserve"> PAGEREF _Toc183550558 \h </w:instrText>
+            </w:r>
+            <w:r>
+              <w:rPr>
+                <w:noProof/>
+                <w:webHidden/>
+              </w:rPr>
+            </w:r>
+            <w:r>
+              <w:rPr>
+                <w:noProof/>
+                <w:webHidden/>
+              </w:rPr>
+              <w:fldChar w:fldCharType="separate"/>
+            </w:r>
+            <w:r>
+              <w:rPr>
+                <w:noProof/>
+                <w:webHidden/>
+              </w:rPr>
               <w:t>5</w:t>
+            </w:r>
+            <w:r>
+              <w:rPr>
+                <w:noProof/>
+                <w:webHidden/>
+              </w:rPr>
+              <w:fldChar w:fldCharType="end"/>
             </w:r>
           </w:hyperlink>
         </w:p>
         <w:p>
           <w:pPr>
-            <w:widowControl w:val="0"/>
+            <w:pStyle w:val="TDC1"/>
             <w:tabs>
-              <w:tab w:val="right" w:pos="12000"/>
+              <w:tab w:val="left" w:pos="440"/>
+              <w:tab w:val="right" w:leader="dot" w:pos="9019"/>
             </w:tabs>
-            <w:spacing w:before="60" w:line="240" w:lineRule="auto"/>
             <w:rPr>
-              <w:b/>
-              <w:color w:val="000000"/>
+              <w:rFonts w:asciiTheme="minorHAnsi" w:eastAsiaTheme="minorEastAsia" w:hAnsiTheme="minorHAnsi" w:cstheme="minorBidi"/>
+              <w:noProof/>
+              <w:kern w:val="2"/>
+              <w:lang w:val="es-PE" w:eastAsia="es-PE"/>
+              <w14:ligatures w14:val="standardContextual"/>
             </w:rPr>
           </w:pPr>
-          <w:hyperlink w:anchor="_zex1ehcyn3wz">
-            <w:r>
-              <w:rPr>
+          <w:hyperlink w:anchor="_Toc183550559" w:history="1">
+            <w:r>
+              <w:rPr>
+                <w:rStyle w:val="Hipervnculo"/>
                 <w:b/>
-                <w:color w:val="000000"/>
-              </w:rPr>
-              <w:t>5) Programación y enlace Back (Java) y Front (C#)</w:t>
-            </w:r>
-            <w:r>
-              <w:rPr>
+                <w:noProof/>
+              </w:rPr>
+              <w:t>5)</w:t>
+            </w:r>
+            <w:r>
+              <w:rPr>
+                <w:rFonts w:asciiTheme="minorHAnsi" w:eastAsiaTheme="minorEastAsia" w:hAnsiTheme="minorHAnsi" w:cstheme="minorBidi"/>
+                <w:noProof/>
+                <w:kern w:val="2"/>
+                <w:lang w:val="es-PE" w:eastAsia="es-PE"/>
+                <w14:ligatures w14:val="standardContextual"/>
+              </w:rPr>
+              <w:tab/>
+            </w:r>
+            <w:r>
+              <w:rPr>
+                <w:rStyle w:val="Hipervnculo"/>
                 <w:b/>
-                <w:color w:val="000000"/>
+                <w:noProof/>
+              </w:rPr>
+              <w:t>Programación y enlace Back (Java) y Front (C#)</w:t>
+            </w:r>
+            <w:r>
+              <w:rPr>
+                <w:noProof/>
+                <w:webHidden/>
               </w:rPr>
               <w:tab/>
+            </w:r>
+            <w:r>
+              <w:rPr>
+                <w:noProof/>
+                <w:webHidden/>
+              </w:rPr>
+              <w:fldChar w:fldCharType="begin"/>
+            </w:r>
+            <w:r>
+              <w:rPr>
+                <w:noProof/>
+                <w:webHidden/>
+              </w:rPr>
+              <w:instrText xml:space="preserve"> PAGEREF _Toc183550559 \h </w:instrText>
+            </w:r>
+            <w:r>
+              <w:rPr>
+                <w:noProof/>
+                <w:webHidden/>
+              </w:rPr>
+            </w:r>
+            <w:r>
+              <w:rPr>
+                <w:noProof/>
+                <w:webHidden/>
+              </w:rPr>
+              <w:fldChar w:fldCharType="separate"/>
+            </w:r>
+            <w:r>
+              <w:rPr>
+                <w:noProof/>
+                <w:webHidden/>
+              </w:rPr>
               <w:t>6</w:t>
+            </w:r>
+            <w:r>
+              <w:rPr>
+                <w:noProof/>
+                <w:webHidden/>
+              </w:rPr>
+              <w:fldChar w:fldCharType="end"/>
             </w:r>
           </w:hyperlink>
         </w:p>
         <w:p>
           <w:pPr>
-            <w:widowControl w:val="0"/>
+            <w:pStyle w:val="TDC1"/>
             <w:tabs>
-              <w:tab w:val="right" w:pos="12000"/>
+              <w:tab w:val="left" w:pos="440"/>
+              <w:tab w:val="right" w:leader="dot" w:pos="9019"/>
             </w:tabs>
-            <w:spacing w:before="60" w:line="240" w:lineRule="auto"/>
             <w:rPr>
-              <w:b/>
-              <w:color w:val="000000"/>
+              <w:rFonts w:asciiTheme="minorHAnsi" w:eastAsiaTheme="minorEastAsia" w:hAnsiTheme="minorHAnsi" w:cstheme="minorBidi"/>
+              <w:noProof/>
+              <w:kern w:val="2"/>
+              <w:lang w:val="es-PE" w:eastAsia="es-PE"/>
+              <w14:ligatures w14:val="standardContextual"/>
             </w:rPr>
           </w:pPr>
-          <w:hyperlink w:anchor="_s2zh7tgp0w9y">
-            <w:r>
-              <w:rPr>
+          <w:hyperlink w:anchor="_Toc183550560" w:history="1">
+            <w:r>
+              <w:rPr>
+                <w:rStyle w:val="Hipervnculo"/>
                 <w:b/>
-                <w:color w:val="000000"/>
-              </w:rPr>
-              <w:t>6) Diagrama de clases UML</w:t>
-            </w:r>
-            <w:r>
-              <w:rPr>
+                <w:noProof/>
+              </w:rPr>
+              <w:t>6)</w:t>
+            </w:r>
+            <w:r>
+              <w:rPr>
+                <w:rFonts w:asciiTheme="minorHAnsi" w:eastAsiaTheme="minorEastAsia" w:hAnsiTheme="minorHAnsi" w:cstheme="minorBidi"/>
+                <w:noProof/>
+                <w:kern w:val="2"/>
+                <w:lang w:val="es-PE" w:eastAsia="es-PE"/>
+                <w14:ligatures w14:val="standardContextual"/>
+              </w:rPr>
+              <w:tab/>
+            </w:r>
+            <w:r>
+              <w:rPr>
+                <w:rStyle w:val="Hipervnculo"/>
                 <w:b/>
-                <w:color w:val="000000"/>
+                <w:noProof/>
+              </w:rPr>
+              <w:t>Diagrama de clases UML</w:t>
+            </w:r>
+            <w:r>
+              <w:rPr>
+                <w:noProof/>
+                <w:webHidden/>
               </w:rPr>
               <w:tab/>
+            </w:r>
+            <w:r>
+              <w:rPr>
+                <w:noProof/>
+                <w:webHidden/>
+              </w:rPr>
+              <w:fldChar w:fldCharType="begin"/>
+            </w:r>
+            <w:r>
+              <w:rPr>
+                <w:noProof/>
+                <w:webHidden/>
+              </w:rPr>
+              <w:instrText xml:space="preserve"> PAGEREF _Toc183550560 \h </w:instrText>
+            </w:r>
+            <w:r>
+              <w:rPr>
+                <w:noProof/>
+                <w:webHidden/>
+              </w:rPr>
+            </w:r>
+            <w:r>
+              <w:rPr>
+                <w:noProof/>
+                <w:webHidden/>
+              </w:rPr>
+              <w:fldChar w:fldCharType="separate"/>
+            </w:r>
+            <w:r>
+              <w:rPr>
+                <w:noProof/>
+                <w:webHidden/>
+              </w:rPr>
               <w:t>7</w:t>
+            </w:r>
+            <w:r>
+              <w:rPr>
+                <w:noProof/>
+                <w:webHidden/>
+              </w:rPr>
+              <w:fldChar w:fldCharType="end"/>
             </w:r>
           </w:hyperlink>
         </w:p>
         <w:p>
           <w:pPr>
-            <w:widowControl w:val="0"/>
+            <w:pStyle w:val="TDC1"/>
             <w:tabs>
-              <w:tab w:val="right" w:pos="12000"/>
+              <w:tab w:val="left" w:pos="440"/>
+              <w:tab w:val="right" w:leader="dot" w:pos="9019"/>
             </w:tabs>
-            <w:spacing w:before="60" w:line="240" w:lineRule="auto"/>
             <w:rPr>
-              <w:b/>
-              <w:color w:val="000000"/>
+              <w:rFonts w:asciiTheme="minorHAnsi" w:eastAsiaTheme="minorEastAsia" w:hAnsiTheme="minorHAnsi" w:cstheme="minorBidi"/>
+              <w:noProof/>
+              <w:kern w:val="2"/>
+              <w:lang w:val="es-PE" w:eastAsia="es-PE"/>
+              <w14:ligatures w14:val="standardContextual"/>
             </w:rPr>
           </w:pPr>
-          <w:hyperlink w:anchor="_7etccdvtm8kx">
-            <w:r>
-              <w:rPr>
+          <w:hyperlink w:anchor="_Toc183550561" w:history="1">
+            <w:r>
+              <w:rPr>
+                <w:rStyle w:val="Hipervnculo"/>
                 <w:b/>
-                <w:color w:val="000000"/>
-              </w:rPr>
-              <w:t>7) Diagrama físico de la Base de Datos</w:t>
-            </w:r>
-            <w:r>
-              <w:rPr>
+                <w:noProof/>
+              </w:rPr>
+              <w:t>7)</w:t>
+            </w:r>
+            <w:r>
+              <w:rPr>
+                <w:rFonts w:asciiTheme="minorHAnsi" w:eastAsiaTheme="minorEastAsia" w:hAnsiTheme="minorHAnsi" w:cstheme="minorBidi"/>
+                <w:noProof/>
+                <w:kern w:val="2"/>
+                <w:lang w:val="es-PE" w:eastAsia="es-PE"/>
+                <w14:ligatures w14:val="standardContextual"/>
+              </w:rPr>
+              <w:tab/>
+            </w:r>
+            <w:r>
+              <w:rPr>
+                <w:rStyle w:val="Hipervnculo"/>
                 <w:b/>
-                <w:color w:val="000000"/>
+                <w:noProof/>
+              </w:rPr>
+              <w:t>Diagrama físico de la Base de Datos</w:t>
+            </w:r>
+            <w:r>
+              <w:rPr>
+                <w:noProof/>
+                <w:webHidden/>
               </w:rPr>
               <w:tab/>
+            </w:r>
+            <w:r>
+              <w:rPr>
+                <w:noProof/>
+                <w:webHidden/>
+              </w:rPr>
+              <w:fldChar w:fldCharType="begin"/>
+            </w:r>
+            <w:r>
+              <w:rPr>
+                <w:noProof/>
+                <w:webHidden/>
+              </w:rPr>
+              <w:instrText xml:space="preserve"> PAGEREF _Toc183550561 \h </w:instrText>
+            </w:r>
+            <w:r>
+              <w:rPr>
+                <w:noProof/>
+                <w:webHidden/>
+              </w:rPr>
+            </w:r>
+            <w:r>
+              <w:rPr>
+                <w:noProof/>
+                <w:webHidden/>
+              </w:rPr>
+              <w:fldChar w:fldCharType="separate"/>
+            </w:r>
+            <w:r>
+              <w:rPr>
+                <w:noProof/>
+                <w:webHidden/>
+              </w:rPr>
               <w:t>7</w:t>
+            </w:r>
+            <w:r>
+              <w:rPr>
+                <w:noProof/>
+                <w:webHidden/>
+              </w:rPr>
+              <w:fldChar w:fldCharType="end"/>
             </w:r>
           </w:hyperlink>
         </w:p>
         <w:p>
-          <w:pPr>
-            <w:widowControl w:val="0"/>
-            <w:tabs>
-              <w:tab w:val="right" w:pos="12000"/>
-            </w:tabs>
-            <w:spacing w:before="60" w:line="240" w:lineRule="auto"/>
+          <w:r>
             <w:rPr>
               <w:b/>
-              <w:color w:val="000000"/>
+              <w:bCs/>
+              <w:lang w:val="es-ES"/>
             </w:rPr>
-          </w:pPr>
-          <w:hyperlink w:anchor="_3wnp1cpuexps">
-            <w:r>
-              <w:rPr>
-                <w:b/>
-                <w:color w:val="000000"/>
-              </w:rPr>
-              <w:t>8) Enlace a prototipado de interfaces gráficas en Figma:</w:t>
-            </w:r>
-            <w:r>
-              <w:rPr>
-                <w:b/>
-                <w:color w:val="000000"/>
-              </w:rPr>
-              <w:tab/>
-              <w:t>7</w:t>
-            </w:r>
-          </w:hyperlink>
-          <w:r>
             <w:fldChar w:fldCharType="end"/>
           </w:r>
         </w:p>
@@ -1266,8 +1691,7 @@
           <w:szCs w:val="22"/>
         </w:rPr>
       </w:pPr>
-      <w:bookmarkStart w:id="0" w:name="_mfd2xgjkh43d" w:colFirst="0" w:colLast="0"/>
-      <w:bookmarkEnd w:id="0"/>
+      <w:bookmarkStart w:id="0" w:name="_Toc183550555"/>
       <w:r>
         <w:rPr>
           <w:b/>
@@ -1276,6 +1700,7 @@
         </w:rPr>
         <w:t>Descripción del producto de software que se desarrollará</w:t>
       </w:r>
+      <w:bookmarkEnd w:id="0"/>
     </w:p>
     <w:p>
       <w:pPr>
@@ -1283,24 +1708,7 @@
         <w:jc w:val="both"/>
       </w:pPr>
       <w:r>
-        <w:t xml:space="preserve">El producto de software a desarrollar servirá para apoyar en la gestión de alumnos y profesores de la Institución Educativa Particular </w:t>
-      </w:r>
-      <w:proofErr w:type="spellStart"/>
-      <w:r>
-        <w:t>PixelPenguins</w:t>
-      </w:r>
-      <w:proofErr w:type="spellEnd"/>
-      <w:r>
-        <w:t>, las especifi</w:t>
-      </w:r>
-      <w:r>
-        <w:t>caciones respecto a este colegio se encuentran en el punto 2. Este sistema permite a la institución poder obtener datos sobre los alumnos y profesores, así como su análisis de los pagos de la matrícula y pensiones de alumnos por cada año académico y grados</w:t>
-      </w:r>
-      <w:r>
-        <w:t xml:space="preserve"> asociados (Grado educativo en que se encuentra), así como también poder realizar un seguimiento del rendimiento académico de estos. A través de una interfaz intuitiva para cualquier tipo de usuario, sea administrador o estudiante, se podrá acceder a infor</w:t>
-      </w:r>
-      <w:r>
-        <w:t>mación relevante como reportes de pagos o calificaciones.</w:t>
+        <w:t>El producto de software a desarrollar servirá para apoyar en la gestión de alumnos y profesores de la Institución Educativa Particular PixelPenguins, las especificaciones respecto a este colegio se encuentran en el punto 2. Este sistema permite a la institución poder obtener datos sobre los alumnos y profesores, así como su análisis de los pagos de la matrícula y pensiones de alumnos por cada año académico y grados asociados (Grado educativo en que se encuentra), así como también poder realizar un seguimiento del rendimiento académico de estos. A través de una interfaz intuitiva para cualquier tipo de usuario, sea administrador o estudiante, se podrá acceder a información relevante como reportes de pagos o calificaciones.</w:t>
       </w:r>
     </w:p>
     <w:p>
@@ -1308,24 +1716,13 @@
         <w:jc w:val="both"/>
       </w:pPr>
       <w:r>
-        <w:t xml:space="preserve">Con respecto a los reportes que se emitirán para los pagos, los administradores podrán ver la información filtrada de estos por cada grado, sección e incluso código del alumno de modo que les sirva </w:t>
+        <w:t xml:space="preserve">Con respecto a los reportes que se emitirán para los pagos, los administradores podrán ver la información filtrada de estos por cada grado, sección e incluso código del alumno de modo que les sirva para un seguimiento más sencillo de los mismos en cada periodo académico. Asimismo, los estudiantes podrán ver un listado de sus pagos realizados y deudas pendientes de cada periodo. Adicionalmente, el sistema de software generará un reporte de rendimiento académico con los mismos </w:t>
       </w:r>
       <w:r>
-        <w:t>para un seguimiento más sencillo de los mismos en cada periodo académico. Asimismo, los estudiantes podrán ver un listado de sus pagos realizados y deudas pendientes de cada periodo. Adicionalmente, el sistema de software generará un reporte de rendimiento</w:t>
+        <w:t>filtros,</w:t>
       </w:r>
       <w:r>
-        <w:t xml:space="preserve"> académico con los mismos </w:t>
-      </w:r>
-      <w:proofErr w:type="gramStart"/>
-      <w:r>
-        <w:t>filtros</w:t>
-      </w:r>
-      <w:proofErr w:type="gramEnd"/>
-      <w:r>
-        <w:t xml:space="preserve"> pero con información correspondiente a eso, el cuál será entregado individualmente a cada alumno de modo que estos puedan tener conocimiento de sus avances. Además, el reporte para administradores les permitirá evaluar los</w:t>
-      </w:r>
-      <w:r>
-        <w:t xml:space="preserve"> cursos en los que se requiera nivelación académica para determinados alumnos.</w:t>
+        <w:t xml:space="preserve"> pero con información correspondiente a eso, el cuál será entregado individualmente a cada alumno de modo que estos puedan tener conocimiento de sus avances. Además, el reporte para administradores les permitirá evaluar los cursos en los que se requiera nivelación académica para determinados alumnos.</w:t>
       </w:r>
       <w:r>
         <w:tab/>
@@ -1354,15 +1751,23 @@
           <w:szCs w:val="22"/>
         </w:rPr>
       </w:pPr>
-      <w:bookmarkStart w:id="1" w:name="_ranjwiyg4j1l" w:colFirst="0" w:colLast="0"/>
-      <w:bookmarkEnd w:id="1"/>
+      <w:bookmarkStart w:id="1" w:name="_Toc183550556"/>
       <w:r>
         <w:rPr>
           <w:b/>
           <w:sz w:val="22"/>
           <w:szCs w:val="22"/>
         </w:rPr>
-        <w:t xml:space="preserve">Descripción del negocio para el cual el sistema dará soporte </w:t>
+        <w:t>Descripción del negocio para el cual el sistema dará soporte</w:t>
+      </w:r>
+      <w:bookmarkEnd w:id="1"/>
+      <w:r>
+        <w:rPr>
+          <w:b/>
+          <w:sz w:val="22"/>
+          <w:szCs w:val="22"/>
+        </w:rPr>
+        <w:t xml:space="preserve"> </w:t>
       </w:r>
     </w:p>
     <w:p>
@@ -1371,35 +1776,7 @@
         <w:jc w:val="both"/>
       </w:pPr>
       <w:r>
-        <w:t>El producto de software desarrollado está diseñado para optimizar y centralizar la gestión académica en la Insti</w:t>
-      </w:r>
-      <w:r>
-        <w:t xml:space="preserve">tución Educativa Privada </w:t>
-      </w:r>
-      <w:proofErr w:type="spellStart"/>
-      <w:r>
-        <w:t>PixelPenguins</w:t>
-      </w:r>
-      <w:proofErr w:type="spellEnd"/>
-      <w:r>
-        <w:t>. Esta institución busca brindar enseñanzas a estudiantes mixtos de todos los grados a nivel primaria y secundaria con modalidad presencial. Existen dos jornadas escolares dependiendo del nivel educativo de cada alumno</w:t>
-      </w:r>
-      <w:r>
-        <w:t xml:space="preserve">. El </w:t>
-      </w:r>
-      <w:proofErr w:type="gramStart"/>
-      <w:r>
-        <w:t>nivel primaria</w:t>
-      </w:r>
-      <w:proofErr w:type="gramEnd"/>
-      <w:r>
-        <w:t xml:space="preserve"> cuenta con 6 horas de clase y 1 hora designada para dos refrigerios que se distribuyen de 8:00 AM - 15:00 PM. Mientras tanto, el horario de nivel secundaria es de 8:00 AM - 16:00 PM contando con 7 horas de clase y 1 hora para dos refrig</w:t>
-      </w:r>
-      <w:r>
-        <w:t>erios. El inicio del periodo académico es en la primera semana de marzo y termina a mediados de diciembre del mismo año, lo que significa en 4 bimestres de 9 semanas de duración y 4 semanas de vacaciones entre bimestres (2 semanas entre el segundo y tercer</w:t>
-      </w:r>
-      <w:r>
-        <w:t xml:space="preserve"> bimestre). </w:t>
+        <w:t xml:space="preserve">El producto de software desarrollado está diseñado para optimizar y centralizar la gestión académica en la Institución Educativa Privada PixelPenguins. Esta institución busca brindar enseñanzas a estudiantes mixtos de todos los grados a nivel primaria y secundaria con modalidad presencial. Existen dos jornadas escolares dependiendo del nivel educativo de cada alumno. El nivel primaria cuenta con 6 horas de clase y 1 hora designada para dos refrigerios que se distribuyen de 8:00 AM - 15:00 PM. Mientras tanto, el horario de nivel secundaria es de 8:00 AM - 16:00 PM contando con 7 horas de clase y 1 hora para dos refrigerios. El inicio del periodo académico es en la primera semana de marzo y termina a mediados de diciembre del mismo año, lo que significa en 4 bimestres de 9 semanas de duración y 4 semanas de vacaciones entre bimestres (2 semanas entre el segundo y tercer bimestre). </w:t>
       </w:r>
     </w:p>
     <w:p>
@@ -1408,39 +1785,23 @@
         <w:jc w:val="both"/>
       </w:pPr>
       <w:r>
-        <w:t xml:space="preserve">La visión del IEP </w:t>
-      </w:r>
-      <w:proofErr w:type="spellStart"/>
-      <w:r>
-        <w:t>PixelPenguins</w:t>
-      </w:r>
-      <w:proofErr w:type="spellEnd"/>
-      <w:r>
-        <w:t xml:space="preserve"> es formar estudiantes capaces de competir en este mundo cambiante, la misión que realizan es darles la mejor enseñanza posible contratando la mejor plana profesional docente posible quienes les den los valores y</w:t>
+        <w:t>La visión del IEP PixelPenguins es formar estudiantes capaces de competir en este mundo cambiante, la misión que realizan es darles la mejor enseñanza posible contratando la mejor plana profesional docente posible quienes les den los valores y todo el aprendizaje que necesitan. Cada docente dicta uno o varios cursos en distintos horarios</w:t>
       </w:r>
       <w:r>
-        <w:t xml:space="preserve"> todo el aprendizaje que necesitan. Cada docente dicta uno o varios cursos en distintos horarios dependiendo del nivel que enseñe, en primaria es un solo profesor para todos los cursos y en secundaria se van turnando, pero cada uno enseña el mismo curso a </w:t>
+        <w:t xml:space="preserve"> a todos los alumnos del grado al que corresponde el curso</w:t>
       </w:r>
       <w:r>
-        <w:t xml:space="preserve">distintos grados. Asimismo, cada grado tiene cierta cantidad de secciones atribuidas según la cantidad de matriculados en el grado y cada sección tiene </w:t>
+        <w:t xml:space="preserve">. Asimismo, cada grado tiene cierta cantidad de secciones atribuidas según la cantidad de matriculados en el grado y cada sección tiene </w:t>
       </w:r>
-      <w:proofErr w:type="gramStart"/>
       <w:r>
-        <w:t>una aula asociada</w:t>
+        <w:t>un aula asociada</w:t>
       </w:r>
-      <w:proofErr w:type="gramEnd"/>
       <w:r>
-        <w:t xml:space="preserve"> para todo el año académico. Sobre la infraestructura, </w:t>
+        <w:t xml:space="preserve"> para todo el año académico. Sobre la infraestructura, es un colegio de tamaño promedio que sigue los “Criterios de diseño para locales educativos de primaria y secundaria” </w:t>
       </w:r>
       <w:r>
         <w:lastRenderedPageBreak/>
-        <w:t>es un colegio de tamaño promedio</w:t>
-      </w:r>
-      <w:r>
-        <w:t xml:space="preserve"> que sigue los “Criterios de diseño para locales educativos de primaria y secundaria” que indica el Minedu. Por último, con respecto a los pagos, este colegio acepta métodos de pago ya sea por bancos asociados o por transferencias bancarias directas desde </w:t>
-      </w:r>
-      <w:r>
-        <w:t xml:space="preserve">su plataforma virtual.  </w:t>
+        <w:t xml:space="preserve">que indica el Minedu. Por último, con respecto a los pagos, este colegio acepta métodos de pago ya sea por bancos asociados o por transferencias bancarias directas desde su plataforma virtual.  </w:t>
       </w:r>
     </w:p>
     <w:p>
@@ -1462,8 +1823,7 @@
           <w:szCs w:val="22"/>
         </w:rPr>
       </w:pPr>
-      <w:bookmarkStart w:id="2" w:name="_y6k4tq39fcxk" w:colFirst="0" w:colLast="0"/>
-      <w:bookmarkEnd w:id="2"/>
+      <w:bookmarkStart w:id="2" w:name="_Toc183550557"/>
       <w:r>
         <w:rPr>
           <w:b/>
@@ -1472,6 +1832,7 @@
         </w:rPr>
         <w:t>Diagrama de procesos TO-BE en notación BPMN</w:t>
       </w:r>
+      <w:bookmarkEnd w:id="2"/>
     </w:p>
     <w:p/>
     <w:p>
@@ -1479,16 +1840,8 @@
         <w:rPr>
           <w:b/>
         </w:rPr>
-        <w:t xml:space="preserve">Proceso modelado </w:t>
+        <w:t>Proceso modelado 1:</w:t>
       </w:r>
-      <w:proofErr w:type="gramStart"/>
-      <w:r>
-        <w:rPr>
-          <w:b/>
-        </w:rPr>
-        <w:t>1 :</w:t>
-      </w:r>
-      <w:proofErr w:type="gramEnd"/>
       <w:r>
         <w:t xml:space="preserve"> Matrícula de alumnos y profesores al inicio del periodo.</w:t>
       </w:r>
@@ -1564,24 +1917,23 @@
         <w:tab/>
       </w:r>
       <w:r>
+        <w:tab/>
+      </w:r>
+      <w:r>
+        <w:tab/>
+      </w:r>
+      <w:r>
+        <w:tab/>
+        <w:t xml:space="preserve"> </w:t>
+      </w:r>
+      <w:r>
+        <w:tab/>
+      </w:r>
+      <w:r>
         <w:rPr>
           <w:b/>
         </w:rPr>
-        <w:t xml:space="preserve">Proceso modelado </w:t>
-      </w:r>
-      <w:proofErr w:type="gramStart"/>
-      <w:r>
-        <w:rPr>
-          <w:b/>
-        </w:rPr>
-        <w:t>2 :</w:t>
-      </w:r>
-      <w:proofErr w:type="gramEnd"/>
-      <w:r>
-        <w:rPr>
-          <w:b/>
-        </w:rPr>
-        <w:t xml:space="preserve"> </w:t>
+        <w:t xml:space="preserve">Proceso modelado 2: </w:t>
       </w:r>
       <w:r>
         <w:t>Gestión de notas en un periodo académico</w:t>
@@ -1679,8 +2031,7 @@
           <w:szCs w:val="22"/>
         </w:rPr>
       </w:pPr>
-      <w:bookmarkStart w:id="3" w:name="_m1cs39chk593" w:colFirst="0" w:colLast="0"/>
-      <w:bookmarkEnd w:id="3"/>
+      <w:bookmarkStart w:id="3" w:name="_Toc183550558"/>
       <w:r>
         <w:rPr>
           <w:b/>
@@ -1690,6 +2041,7 @@
         <w:lastRenderedPageBreak/>
         <w:t>Catálogo de Requerimientos Funcionales y No Funcionales</w:t>
       </w:r>
+      <w:bookmarkEnd w:id="3"/>
     </w:p>
     <w:p/>
     <w:p/>
@@ -2320,10 +2672,7 @@
               <w:spacing w:line="240" w:lineRule="auto"/>
             </w:pPr>
             <w:r>
-              <w:t xml:space="preserve">El </w:t>
-            </w:r>
-            <w:r>
-              <w:t>sistema permitirá emitir un reporte del estado de los pagos realizados por los alumnos de la institución.</w:t>
+              <w:t>El sistema permitirá emitir un reporte del estado de los pagos realizados por los alumnos de la institución.</w:t>
             </w:r>
           </w:p>
         </w:tc>
@@ -2448,10 +2797,7 @@
               <w:spacing w:line="240" w:lineRule="auto"/>
             </w:pPr>
             <w:r>
-              <w:t xml:space="preserve">El sistema permitirá a los profesores gestionar las notas de sus alumnos en el respectivo curso que enseña </w:t>
-            </w:r>
-            <w:r>
-              <w:t>según competencia y bimestre.</w:t>
+              <w:t>El sistema permitirá a los profesores gestionar las notas de sus alumnos en el respectivo curso que enseña según competencia y bimestre.</w:t>
             </w:r>
           </w:p>
         </w:tc>
@@ -2665,10 +3011,7 @@
               <w:spacing w:line="240" w:lineRule="auto"/>
             </w:pPr>
             <w:r>
-              <w:t xml:space="preserve">El sistema permitirá a los alumnos visualizar su reporte de notas </w:t>
-            </w:r>
-            <w:r>
-              <w:t>finales al finalizar el periodo académico.</w:t>
+              <w:t>El sistema permitirá a los alumnos visualizar su reporte de notas finales al finalizar el periodo académico.</w:t>
             </w:r>
           </w:p>
         </w:tc>
@@ -2865,10 +3208,7 @@
               <w:spacing w:line="240" w:lineRule="auto"/>
             </w:pPr>
             <w:r>
-              <w:t xml:space="preserve">El sistema permitirá asignar cursos y horarios a </w:t>
-            </w:r>
-            <w:r>
-              <w:t>profesores.</w:t>
+              <w:t>El sistema permitirá asignar cursos y horarios a profesores.</w:t>
             </w:r>
           </w:p>
         </w:tc>
@@ -3073,21 +3413,9 @@
             <w:pPr>
               <w:widowControl w:val="0"/>
               <w:spacing w:line="240" w:lineRule="auto"/>
-              <w:rPr>
-                <w:highlight w:val="yellow"/>
-              </w:rPr>
-            </w:pPr>
-            <w:r>
-              <w:rPr>
-                <w:highlight w:val="yellow"/>
-              </w:rPr>
-              <w:t xml:space="preserve">El sistema poseerá un inicio de </w:t>
-            </w:r>
-            <w:r>
-              <w:rPr>
-                <w:highlight w:val="yellow"/>
-              </w:rPr>
-              <w:t>sesión para ingresar a las distintas interfaces de usuario según rol.</w:t>
+            </w:pPr>
+            <w:r>
+              <w:t>El sistema poseerá un inicio de sesión para ingresar a las distintas interfaces de usuario según rol.</w:t>
             </w:r>
           </w:p>
         </w:tc>
@@ -3210,14 +3538,8 @@
                 <w:between w:val="nil"/>
               </w:pBdr>
               <w:spacing w:line="240" w:lineRule="auto"/>
-              <w:rPr>
-                <w:highlight w:val="yellow"/>
-              </w:rPr>
-            </w:pPr>
-            <w:r>
-              <w:rPr>
-                <w:highlight w:val="yellow"/>
-              </w:rPr>
+            </w:pPr>
+            <w:r>
               <w:t>El sistema permitirá gestionar las matrículas de alumnos.</w:t>
             </w:r>
           </w:p>
@@ -3328,14 +3650,8 @@
                 <w:between w:val="nil"/>
               </w:pBdr>
               <w:spacing w:line="240" w:lineRule="auto"/>
-              <w:rPr>
-                <w:highlight w:val="yellow"/>
-              </w:rPr>
-            </w:pPr>
-            <w:r>
-              <w:rPr>
-                <w:highlight w:val="yellow"/>
-              </w:rPr>
+            </w:pPr>
+            <w:r>
               <w:t>El sistema permitirá notificar por correo a los alumnos su estado durante el proceso de matrícula, así como brindar su usuario y contraseña para el acceso al concluir el mismo.</w:t>
             </w:r>
           </w:p>
@@ -3434,14 +3750,8 @@
                 <w:between w:val="nil"/>
               </w:pBdr>
               <w:spacing w:line="240" w:lineRule="auto"/>
-              <w:rPr>
-                <w:highlight w:val="yellow"/>
-              </w:rPr>
-            </w:pPr>
-            <w:r>
-              <w:rPr>
-                <w:highlight w:val="yellow"/>
-              </w:rPr>
+            </w:pPr>
+            <w:r>
               <w:t>El sistema emitirá un reporte de la cantidad de matriculados por grado y sus vacantes a los usuarios - administradores.</w:t>
             </w:r>
           </w:p>
@@ -3531,13 +3841,7 @@
               <w:rPr>
                 <w:b/>
               </w:rPr>
-              <w:t xml:space="preserve">Nro. </w:t>
-            </w:r>
-            <w:r>
-              <w:rPr>
-                <w:b/>
-              </w:rPr>
-              <w:t>Requisito No Funcional</w:t>
+              <w:t>Nro. Requisito No Funcional</w:t>
             </w:r>
           </w:p>
         </w:tc>
@@ -3752,10 +4056,7 @@
               <w:spacing w:line="240" w:lineRule="auto"/>
             </w:pPr>
             <w:r>
-              <w:t xml:space="preserve">El sistema debe estar disponible el 99% del tiempo durante el horario </w:t>
-            </w:r>
-            <w:r>
-              <w:t>laboral y soportar hasta un total de 15000 usuarios conectados en simultáneo.</w:t>
+              <w:t>El sistema debe estar disponible el 99% del tiempo durante el horario laboral y soportar hasta un total de 15000 usuarios conectados en simultáneo.</w:t>
             </w:r>
           </w:p>
         </w:tc>
@@ -3843,10 +4144,7 @@
               <w:spacing w:line="240" w:lineRule="auto"/>
             </w:pPr>
             <w:r>
-              <w:t xml:space="preserve">La interfaz debe ser intuitiva para que los usuarios, incluyendo maestros y administradores, puedan aprender a usarla con un máximo de 2 horas de </w:t>
-            </w:r>
-            <w:r>
-              <w:t>entrenamiento.</w:t>
+              <w:t>La interfaz debe ser intuitiva para que los usuarios, incluyendo maestros y administradores, puedan aprender a usarla con un máximo de 2 horas de entrenamiento.</w:t>
             </w:r>
           </w:p>
         </w:tc>
@@ -4022,10 +4320,7 @@
               <w:spacing w:line="240" w:lineRule="auto"/>
             </w:pPr>
             <w:r>
-              <w:t xml:space="preserve">El código debe seguir estándares de codificación acordes al </w:t>
-            </w:r>
-            <w:r>
-              <w:t>lenguaje de programación utilizado para facilitar la legibilidad y el mantenimiento.</w:t>
+              <w:t>El código debe seguir estándares de codificación acordes al lenguaje de programación utilizado para facilitar la legibilidad y el mantenimiento.</w:t>
             </w:r>
           </w:p>
         </w:tc>
@@ -4075,8 +4370,7 @@
           <w:szCs w:val="22"/>
         </w:rPr>
       </w:pPr>
-      <w:bookmarkStart w:id="4" w:name="_zex1ehcyn3wz" w:colFirst="0" w:colLast="0"/>
-      <w:bookmarkEnd w:id="4"/>
+      <w:bookmarkStart w:id="4" w:name="_Toc183550559"/>
       <w:r>
         <w:rPr>
           <w:b/>
@@ -4085,6 +4379,7 @@
         </w:rPr>
         <w:t>Programación y enlace Back (Java) y Front (C#)</w:t>
       </w:r>
+      <w:bookmarkEnd w:id="4"/>
     </w:p>
     <w:p>
       <w:pPr>
@@ -4111,8 +4406,7 @@
           <w:szCs w:val="22"/>
         </w:rPr>
       </w:pPr>
-      <w:bookmarkStart w:id="5" w:name="_s2zh7tgp0w9y" w:colFirst="0" w:colLast="0"/>
-      <w:bookmarkEnd w:id="5"/>
+      <w:bookmarkStart w:id="5" w:name="_Toc183550560"/>
       <w:r>
         <w:rPr>
           <w:b/>
@@ -4122,6 +4416,7 @@
         <w:lastRenderedPageBreak/>
         <w:t>Diagrama de clases UML</w:t>
       </w:r>
+      <w:bookmarkEnd w:id="5"/>
     </w:p>
     <w:p>
       <w:pPr>
@@ -4148,24 +4443,16 @@
           <w:szCs w:val="22"/>
         </w:rPr>
       </w:pPr>
-      <w:bookmarkStart w:id="6" w:name="_7etccdvtm8kx" w:colFirst="0" w:colLast="0"/>
-      <w:bookmarkEnd w:id="6"/>
+      <w:bookmarkStart w:id="6" w:name="_Toc183550561"/>
       <w:r>
         <w:rPr>
           <w:b/>
           <w:sz w:val="22"/>
           <w:szCs w:val="22"/>
         </w:rPr>
-        <w:t xml:space="preserve">Diagrama físico de </w:t>
+        <w:t>Diagrama físico de la Base de Datos</w:t>
       </w:r>
-      <w:r>
-        <w:rPr>
-          <w:b/>
-          <w:sz w:val="22"/>
-          <w:szCs w:val="22"/>
-        </w:rPr>
-        <w:t>la Base de Datos</w:t>
-      </w:r>
+      <w:bookmarkEnd w:id="6"/>
     </w:p>
     <w:p>
       <w:pPr>
@@ -4177,75 +4464,1053 @@
     </w:p>
     <w:p>
       <w:pPr>
-        <w:rPr>
-          <w:b/>
-        </w:rPr>
+        <w:ind w:left="720"/>
       </w:pPr>
     </w:p>
     <w:p>
       <w:pPr>
-        <w:pStyle w:val="Ttulo1"/>
-        <w:numPr>
-          <w:ilvl w:val="0"/>
-          <w:numId w:val="1"/>
-        </w:numPr>
-        <w:rPr>
-          <w:sz w:val="22"/>
-          <w:szCs w:val="22"/>
-        </w:rPr>
-      </w:pPr>
-      <w:bookmarkStart w:id="7" w:name="_3wnp1cpuexps" w:colFirst="0" w:colLast="0"/>
-      <w:bookmarkEnd w:id="7"/>
+        <w:ind w:left="720"/>
+      </w:pPr>
+    </w:p>
+    <w:p>
       <w:r>
         <w:rPr>
           <w:b/>
-          <w:sz w:val="22"/>
-          <w:szCs w:val="22"/>
-        </w:rPr>
-        <w:t xml:space="preserve">Enlace a prototipado de interfaces gráficas en </w:t>
-      </w:r>
-      <w:proofErr w:type="spellStart"/>
-      <w:r>
-        <w:rPr>
-          <w:b/>
-          <w:sz w:val="22"/>
-          <w:szCs w:val="22"/>
-        </w:rPr>
-        <w:t>Figma</w:t>
-      </w:r>
-      <w:proofErr w:type="spellEnd"/>
-      <w:r>
-        <w:rPr>
-          <w:b/>
-          <w:sz w:val="22"/>
-          <w:szCs w:val="22"/>
-        </w:rPr>
-        <w:t>:</w:t>
+          <w:bCs/>
+        </w:rPr>
+        <w:t>Firmas digitales</w:t>
       </w:r>
     </w:p>
     <w:p>
       <w:pPr>
+        <w:pStyle w:val="Prrafodelista"/>
         <w:rPr>
           <w:b/>
+          <w:bCs/>
         </w:rPr>
       </w:pPr>
     </w:p>
+    <w:tbl>
+      <w:tblPr>
+        <w:tblW w:w="0" w:type="auto"/>
+        <w:tblCellMar>
+          <w:top w:w="15" w:type="dxa"/>
+          <w:left w:w="15" w:type="dxa"/>
+          <w:bottom w:w="15" w:type="dxa"/>
+          <w:right w:w="15" w:type="dxa"/>
+        </w:tblCellMar>
+        <w:tblLook w:val="04A0" w:firstRow="1" w:lastRow="0" w:firstColumn="1" w:lastColumn="0" w:noHBand="0" w:noVBand="1"/>
+      </w:tblPr>
+      <w:tblGrid>
+        <w:gridCol w:w="1497"/>
+        <w:gridCol w:w="3914"/>
+        <w:gridCol w:w="3486"/>
+      </w:tblGrid>
+      <w:tr>
+        <w:tc>
+          <w:tcPr>
+            <w:tcW w:w="0" w:type="auto"/>
+            <w:tcBorders>
+              <w:top w:val="single" w:sz="4" w:space="0" w:color="000000"/>
+              <w:left w:val="single" w:sz="4" w:space="0" w:color="000000"/>
+              <w:bottom w:val="single" w:sz="4" w:space="0" w:color="000000"/>
+              <w:right w:val="single" w:sz="4" w:space="0" w:color="000000"/>
+            </w:tcBorders>
+            <w:tcMar>
+              <w:top w:w="0" w:type="dxa"/>
+              <w:left w:w="108" w:type="dxa"/>
+              <w:bottom w:w="0" w:type="dxa"/>
+              <w:right w:w="108" w:type="dxa"/>
+            </w:tcMar>
+            <w:hideMark/>
+          </w:tcPr>
+          <w:p>
+            <w:pPr>
+              <w:spacing w:line="240" w:lineRule="auto"/>
+              <w:rPr>
+                <w:rFonts w:ascii="Times New Roman" w:eastAsia="Times New Roman" w:hAnsi="Times New Roman" w:cs="Times New Roman"/>
+                <w:sz w:val="24"/>
+                <w:szCs w:val="24"/>
+                <w:lang w:val="es-PE" w:eastAsia="es-PE"/>
+              </w:rPr>
+            </w:pPr>
+            <w:r>
+              <w:rPr>
+                <w:rFonts w:ascii="Calibri" w:eastAsia="Times New Roman" w:hAnsi="Calibri" w:cs="Calibri"/>
+                <w:b/>
+                <w:bCs/>
+                <w:color w:val="000000"/>
+                <w:sz w:val="24"/>
+                <w:szCs w:val="24"/>
+                <w:lang w:val="es-PE" w:eastAsia="es-PE"/>
+              </w:rPr>
+              <w:t>Código PUCP</w:t>
+            </w:r>
+          </w:p>
+        </w:tc>
+        <w:tc>
+          <w:tcPr>
+            <w:tcW w:w="0" w:type="auto"/>
+            <w:tcBorders>
+              <w:top w:val="single" w:sz="4" w:space="0" w:color="000000"/>
+              <w:left w:val="single" w:sz="4" w:space="0" w:color="000000"/>
+              <w:bottom w:val="single" w:sz="4" w:space="0" w:color="000000"/>
+              <w:right w:val="single" w:sz="4" w:space="0" w:color="000000"/>
+            </w:tcBorders>
+            <w:tcMar>
+              <w:top w:w="0" w:type="dxa"/>
+              <w:left w:w="108" w:type="dxa"/>
+              <w:bottom w:w="0" w:type="dxa"/>
+              <w:right w:w="108" w:type="dxa"/>
+            </w:tcMar>
+            <w:hideMark/>
+          </w:tcPr>
+          <w:p>
+            <w:pPr>
+              <w:spacing w:line="240" w:lineRule="auto"/>
+              <w:rPr>
+                <w:rFonts w:ascii="Times New Roman" w:eastAsia="Times New Roman" w:hAnsi="Times New Roman" w:cs="Times New Roman"/>
+                <w:sz w:val="24"/>
+                <w:szCs w:val="24"/>
+                <w:lang w:val="es-PE" w:eastAsia="es-PE"/>
+              </w:rPr>
+            </w:pPr>
+            <w:r>
+              <w:rPr>
+                <w:rFonts w:ascii="Calibri" w:eastAsia="Times New Roman" w:hAnsi="Calibri" w:cs="Calibri"/>
+                <w:b/>
+                <w:bCs/>
+                <w:color w:val="000000"/>
+                <w:sz w:val="24"/>
+                <w:szCs w:val="24"/>
+                <w:lang w:val="es-PE" w:eastAsia="es-PE"/>
+              </w:rPr>
+              <w:t>Integrante</w:t>
+            </w:r>
+          </w:p>
+        </w:tc>
+        <w:tc>
+          <w:tcPr>
+            <w:tcW w:w="0" w:type="auto"/>
+            <w:tcBorders>
+              <w:top w:val="single" w:sz="4" w:space="0" w:color="000000"/>
+              <w:left w:val="single" w:sz="4" w:space="0" w:color="000000"/>
+              <w:bottom w:val="single" w:sz="4" w:space="0" w:color="000000"/>
+              <w:right w:val="single" w:sz="4" w:space="0" w:color="000000"/>
+            </w:tcBorders>
+            <w:tcMar>
+              <w:top w:w="0" w:type="dxa"/>
+              <w:left w:w="108" w:type="dxa"/>
+              <w:bottom w:w="0" w:type="dxa"/>
+              <w:right w:w="108" w:type="dxa"/>
+            </w:tcMar>
+            <w:hideMark/>
+          </w:tcPr>
+          <w:p>
+            <w:pPr>
+              <w:spacing w:line="240" w:lineRule="auto"/>
+              <w:rPr>
+                <w:rFonts w:ascii="Times New Roman" w:eastAsia="Times New Roman" w:hAnsi="Times New Roman" w:cs="Times New Roman"/>
+                <w:sz w:val="24"/>
+                <w:szCs w:val="24"/>
+                <w:lang w:val="es-PE" w:eastAsia="es-PE"/>
+              </w:rPr>
+            </w:pPr>
+            <w:r>
+              <w:rPr>
+                <w:rFonts w:ascii="Calibri" w:eastAsia="Times New Roman" w:hAnsi="Calibri" w:cs="Calibri"/>
+                <w:b/>
+                <w:bCs/>
+                <w:color w:val="000000"/>
+                <w:sz w:val="24"/>
+                <w:szCs w:val="24"/>
+                <w:lang w:val="es-PE" w:eastAsia="es-PE"/>
+              </w:rPr>
+              <w:t>Firma</w:t>
+            </w:r>
+          </w:p>
+        </w:tc>
+      </w:tr>
+      <w:tr>
+        <w:trPr>
+          <w:trHeight w:val="83"/>
+        </w:trPr>
+        <w:tc>
+          <w:tcPr>
+            <w:tcW w:w="0" w:type="auto"/>
+            <w:tcBorders>
+              <w:top w:val="single" w:sz="4" w:space="0" w:color="000000"/>
+              <w:left w:val="single" w:sz="4" w:space="0" w:color="000000"/>
+              <w:bottom w:val="single" w:sz="4" w:space="0" w:color="000000"/>
+              <w:right w:val="single" w:sz="4" w:space="0" w:color="000000"/>
+            </w:tcBorders>
+            <w:tcMar>
+              <w:top w:w="0" w:type="dxa"/>
+              <w:left w:w="108" w:type="dxa"/>
+              <w:bottom w:w="0" w:type="dxa"/>
+              <w:right w:w="108" w:type="dxa"/>
+            </w:tcMar>
+            <w:hideMark/>
+          </w:tcPr>
+          <w:p>
+            <w:pPr>
+              <w:spacing w:line="240" w:lineRule="auto"/>
+              <w:rPr>
+                <w:rFonts w:ascii="Times New Roman" w:eastAsia="Times New Roman" w:hAnsi="Times New Roman" w:cs="Times New Roman"/>
+                <w:sz w:val="24"/>
+                <w:szCs w:val="24"/>
+                <w:lang w:val="es-PE" w:eastAsia="es-PE"/>
+              </w:rPr>
+            </w:pPr>
+            <w:r>
+              <w:rPr>
+                <w:rFonts w:ascii="Calibri" w:eastAsia="Times New Roman" w:hAnsi="Calibri" w:cs="Calibri"/>
+                <w:color w:val="000000"/>
+                <w:sz w:val="24"/>
+                <w:szCs w:val="24"/>
+                <w:lang w:val="es-PE" w:eastAsia="es-PE"/>
+              </w:rPr>
+              <w:t>20220293</w:t>
+            </w:r>
+          </w:p>
+        </w:tc>
+        <w:tc>
+          <w:tcPr>
+            <w:tcW w:w="0" w:type="auto"/>
+            <w:tcBorders>
+              <w:top w:val="single" w:sz="4" w:space="0" w:color="000000"/>
+              <w:left w:val="single" w:sz="4" w:space="0" w:color="000000"/>
+              <w:bottom w:val="single" w:sz="4" w:space="0" w:color="000000"/>
+              <w:right w:val="single" w:sz="4" w:space="0" w:color="000000"/>
+            </w:tcBorders>
+            <w:tcMar>
+              <w:top w:w="0" w:type="dxa"/>
+              <w:left w:w="108" w:type="dxa"/>
+              <w:bottom w:w="0" w:type="dxa"/>
+              <w:right w:w="108" w:type="dxa"/>
+            </w:tcMar>
+            <w:hideMark/>
+          </w:tcPr>
+          <w:p>
+            <w:pPr>
+              <w:spacing w:line="240" w:lineRule="auto"/>
+              <w:rPr>
+                <w:rFonts w:ascii="Times New Roman" w:eastAsia="Times New Roman" w:hAnsi="Times New Roman" w:cs="Times New Roman"/>
+                <w:sz w:val="24"/>
+                <w:szCs w:val="24"/>
+                <w:lang w:val="es-PE" w:eastAsia="es-PE"/>
+              </w:rPr>
+            </w:pPr>
+            <w:r>
+              <w:rPr>
+                <w:rFonts w:ascii="Calibri" w:eastAsia="Times New Roman" w:hAnsi="Calibri" w:cs="Calibri"/>
+                <w:color w:val="000000"/>
+                <w:sz w:val="24"/>
+                <w:szCs w:val="24"/>
+                <w:lang w:val="es-PE" w:eastAsia="es-PE"/>
+              </w:rPr>
+              <w:t>REYES SAMANIEGO, JOSE ALONSO</w:t>
+            </w:r>
+          </w:p>
+        </w:tc>
+        <w:tc>
+          <w:tcPr>
+            <w:tcW w:w="0" w:type="auto"/>
+            <w:tcBorders>
+              <w:top w:val="single" w:sz="4" w:space="0" w:color="000000"/>
+              <w:left w:val="single" w:sz="4" w:space="0" w:color="000000"/>
+              <w:bottom w:val="single" w:sz="4" w:space="0" w:color="000000"/>
+              <w:right w:val="single" w:sz="4" w:space="0" w:color="000000"/>
+            </w:tcBorders>
+            <w:tcMar>
+              <w:top w:w="0" w:type="dxa"/>
+              <w:left w:w="108" w:type="dxa"/>
+              <w:bottom w:w="0" w:type="dxa"/>
+              <w:right w:w="108" w:type="dxa"/>
+            </w:tcMar>
+            <w:hideMark/>
+          </w:tcPr>
+          <w:p>
+            <w:pPr>
+              <w:spacing w:line="240" w:lineRule="auto"/>
+              <w:rPr>
+                <w:rFonts w:ascii="Times New Roman" w:eastAsia="Times New Roman" w:hAnsi="Times New Roman" w:cs="Times New Roman"/>
+                <w:sz w:val="24"/>
+                <w:szCs w:val="24"/>
+                <w:lang w:val="es-PE" w:eastAsia="es-PE"/>
+              </w:rPr>
+            </w:pPr>
+            <w:r>
+              <w:rPr>
+                <w:rFonts w:ascii="Calibri" w:eastAsia="Times New Roman" w:hAnsi="Calibri" w:cs="Calibri"/>
+                <w:b/>
+                <w:bCs/>
+                <w:noProof/>
+                <w:color w:val="000000"/>
+                <w:sz w:val="24"/>
+                <w:szCs w:val="24"/>
+                <w:bdr w:val="none" w:sz="0" w:space="0" w:color="auto" w:frame="1"/>
+                <w:lang w:val="es-PE" w:eastAsia="es-PE"/>
+              </w:rPr>
+              <w:drawing>
+                <wp:inline distT="0" distB="0" distL="0" distR="0" wp14:anchorId="77974B14" wp14:editId="60EC5F4B">
+                  <wp:extent cx="2076450" cy="1133475"/>
+                  <wp:effectExtent l="0" t="0" r="0" b="9525"/>
+                  <wp:docPr id="368610566" name="Imagen 5"/>
+                  <wp:cNvGraphicFramePr>
+                    <a:graphicFrameLocks xmlns:a="http://schemas.openxmlformats.org/drawingml/2006/main" noChangeAspect="1"/>
+                  </wp:cNvGraphicFramePr>
+                  <a:graphic xmlns:a="http://schemas.openxmlformats.org/drawingml/2006/main">
+                    <a:graphicData uri="http://schemas.openxmlformats.org/drawingml/2006/picture">
+                      <pic:pic xmlns:pic="http://schemas.openxmlformats.org/drawingml/2006/picture">
+                        <pic:nvPicPr>
+                          <pic:cNvPr id="0" name="Picture 1"/>
+                          <pic:cNvPicPr>
+                            <a:picLocks noChangeAspect="1" noChangeArrowheads="1"/>
+                          </pic:cNvPicPr>
+                        </pic:nvPicPr>
+                        <pic:blipFill>
+                          <a:blip r:embed="rId11" cstate="print">
+                            <a:extLst>
+                              <a:ext uri="{28A0092B-C50C-407E-A947-70E740481C1C}">
+                                <a14:useLocalDpi xmlns:a14="http://schemas.microsoft.com/office/drawing/2010/main" val="0"/>
+                              </a:ext>
+                            </a:extLst>
+                          </a:blip>
+                          <a:srcRect/>
+                          <a:stretch>
+                            <a:fillRect/>
+                          </a:stretch>
+                        </pic:blipFill>
+                        <pic:spPr bwMode="auto">
+                          <a:xfrm>
+                            <a:off x="0" y="0"/>
+                            <a:ext cx="2076450" cy="1133475"/>
+                          </a:xfrm>
+                          <a:prstGeom prst="rect">
+                            <a:avLst/>
+                          </a:prstGeom>
+                          <a:noFill/>
+                          <a:ln>
+                            <a:noFill/>
+                          </a:ln>
+                        </pic:spPr>
+                      </pic:pic>
+                    </a:graphicData>
+                  </a:graphic>
+                </wp:inline>
+              </w:drawing>
+            </w:r>
+          </w:p>
+        </w:tc>
+      </w:tr>
+      <w:tr>
+        <w:tc>
+          <w:tcPr>
+            <w:tcW w:w="0" w:type="auto"/>
+            <w:tcBorders>
+              <w:top w:val="single" w:sz="4" w:space="0" w:color="000000"/>
+              <w:left w:val="single" w:sz="4" w:space="0" w:color="000000"/>
+              <w:bottom w:val="single" w:sz="4" w:space="0" w:color="000000"/>
+              <w:right w:val="single" w:sz="4" w:space="0" w:color="000000"/>
+            </w:tcBorders>
+            <w:tcMar>
+              <w:top w:w="0" w:type="dxa"/>
+              <w:left w:w="108" w:type="dxa"/>
+              <w:bottom w:w="0" w:type="dxa"/>
+              <w:right w:w="108" w:type="dxa"/>
+            </w:tcMar>
+            <w:hideMark/>
+          </w:tcPr>
+          <w:p>
+            <w:pPr>
+              <w:spacing w:line="240" w:lineRule="auto"/>
+              <w:rPr>
+                <w:rFonts w:ascii="Times New Roman" w:eastAsia="Times New Roman" w:hAnsi="Times New Roman" w:cs="Times New Roman"/>
+                <w:sz w:val="24"/>
+                <w:szCs w:val="24"/>
+                <w:lang w:val="es-PE" w:eastAsia="es-PE"/>
+              </w:rPr>
+            </w:pPr>
+            <w:r>
+              <w:rPr>
+                <w:rFonts w:ascii="Calibri" w:eastAsia="Times New Roman" w:hAnsi="Calibri" w:cs="Calibri"/>
+                <w:color w:val="000000"/>
+                <w:sz w:val="24"/>
+                <w:szCs w:val="24"/>
+                <w:lang w:val="es-PE" w:eastAsia="es-PE"/>
+              </w:rPr>
+              <w:t>20220749</w:t>
+            </w:r>
+          </w:p>
+        </w:tc>
+        <w:tc>
+          <w:tcPr>
+            <w:tcW w:w="0" w:type="auto"/>
+            <w:tcBorders>
+              <w:top w:val="single" w:sz="4" w:space="0" w:color="000000"/>
+              <w:left w:val="single" w:sz="4" w:space="0" w:color="000000"/>
+              <w:bottom w:val="single" w:sz="4" w:space="0" w:color="000000"/>
+              <w:right w:val="single" w:sz="4" w:space="0" w:color="000000"/>
+            </w:tcBorders>
+            <w:tcMar>
+              <w:top w:w="0" w:type="dxa"/>
+              <w:left w:w="108" w:type="dxa"/>
+              <w:bottom w:w="0" w:type="dxa"/>
+              <w:right w:w="108" w:type="dxa"/>
+            </w:tcMar>
+            <w:hideMark/>
+          </w:tcPr>
+          <w:p>
+            <w:pPr>
+              <w:spacing w:line="240" w:lineRule="auto"/>
+              <w:rPr>
+                <w:rFonts w:ascii="Times New Roman" w:eastAsia="Times New Roman" w:hAnsi="Times New Roman" w:cs="Times New Roman"/>
+                <w:sz w:val="24"/>
+                <w:szCs w:val="24"/>
+                <w:lang w:val="es-PE" w:eastAsia="es-PE"/>
+              </w:rPr>
+            </w:pPr>
+            <w:r>
+              <w:rPr>
+                <w:rFonts w:ascii="Calibri" w:eastAsia="Times New Roman" w:hAnsi="Calibri" w:cs="Calibri"/>
+                <w:color w:val="000000"/>
+                <w:sz w:val="24"/>
+                <w:szCs w:val="24"/>
+                <w:lang w:val="es-PE" w:eastAsia="es-PE"/>
+              </w:rPr>
+              <w:t>CERDÁN CIGÜEÑAS, ANGEL FREDDY</w:t>
+            </w:r>
+          </w:p>
+        </w:tc>
+        <w:tc>
+          <w:tcPr>
+            <w:tcW w:w="0" w:type="auto"/>
+            <w:tcBorders>
+              <w:top w:val="single" w:sz="4" w:space="0" w:color="000000"/>
+              <w:left w:val="single" w:sz="4" w:space="0" w:color="000000"/>
+              <w:bottom w:val="single" w:sz="4" w:space="0" w:color="000000"/>
+              <w:right w:val="single" w:sz="4" w:space="0" w:color="000000"/>
+            </w:tcBorders>
+            <w:tcMar>
+              <w:top w:w="0" w:type="dxa"/>
+              <w:left w:w="108" w:type="dxa"/>
+              <w:bottom w:w="0" w:type="dxa"/>
+              <w:right w:w="108" w:type="dxa"/>
+            </w:tcMar>
+            <w:hideMark/>
+          </w:tcPr>
+          <w:p>
+            <w:pPr>
+              <w:spacing w:line="240" w:lineRule="auto"/>
+              <w:rPr>
+                <w:rFonts w:ascii="Times New Roman" w:eastAsia="Times New Roman" w:hAnsi="Times New Roman" w:cs="Times New Roman"/>
+                <w:sz w:val="24"/>
+                <w:szCs w:val="24"/>
+                <w:lang w:val="es-PE" w:eastAsia="es-PE"/>
+              </w:rPr>
+            </w:pPr>
+            <w:r>
+              <w:rPr>
+                <w:rFonts w:ascii="Calibri" w:eastAsia="Times New Roman" w:hAnsi="Calibri" w:cs="Calibri"/>
+                <w:b/>
+                <w:bCs/>
+                <w:noProof/>
+                <w:color w:val="000000"/>
+                <w:sz w:val="24"/>
+                <w:szCs w:val="24"/>
+                <w:bdr w:val="none" w:sz="0" w:space="0" w:color="auto" w:frame="1"/>
+                <w:lang w:val="es-PE" w:eastAsia="es-PE"/>
+              </w:rPr>
+              <w:drawing>
+                <wp:inline distT="0" distB="0" distL="0" distR="0" wp14:anchorId="02283D59" wp14:editId="4590D947">
+                  <wp:extent cx="1885950" cy="1000125"/>
+                  <wp:effectExtent l="0" t="0" r="0" b="9525"/>
+                  <wp:docPr id="457976805" name="Imagen 4"/>
+                  <wp:cNvGraphicFramePr>
+                    <a:graphicFrameLocks xmlns:a="http://schemas.openxmlformats.org/drawingml/2006/main" noChangeAspect="1"/>
+                  </wp:cNvGraphicFramePr>
+                  <a:graphic xmlns:a="http://schemas.openxmlformats.org/drawingml/2006/main">
+                    <a:graphicData uri="http://schemas.openxmlformats.org/drawingml/2006/picture">
+                      <pic:pic xmlns:pic="http://schemas.openxmlformats.org/drawingml/2006/picture">
+                        <pic:nvPicPr>
+                          <pic:cNvPr id="0" name="Picture 2"/>
+                          <pic:cNvPicPr>
+                            <a:picLocks noChangeAspect="1" noChangeArrowheads="1"/>
+                          </pic:cNvPicPr>
+                        </pic:nvPicPr>
+                        <pic:blipFill>
+                          <a:blip r:embed="rId12" cstate="print">
+                            <a:extLst>
+                              <a:ext uri="{28A0092B-C50C-407E-A947-70E740481C1C}">
+                                <a14:useLocalDpi xmlns:a14="http://schemas.microsoft.com/office/drawing/2010/main" val="0"/>
+                              </a:ext>
+                            </a:extLst>
+                          </a:blip>
+                          <a:srcRect/>
+                          <a:stretch>
+                            <a:fillRect/>
+                          </a:stretch>
+                        </pic:blipFill>
+                        <pic:spPr bwMode="auto">
+                          <a:xfrm>
+                            <a:off x="0" y="0"/>
+                            <a:ext cx="1885950" cy="1000125"/>
+                          </a:xfrm>
+                          <a:prstGeom prst="rect">
+                            <a:avLst/>
+                          </a:prstGeom>
+                          <a:noFill/>
+                          <a:ln>
+                            <a:noFill/>
+                          </a:ln>
+                        </pic:spPr>
+                      </pic:pic>
+                    </a:graphicData>
+                  </a:graphic>
+                </wp:inline>
+              </w:drawing>
+            </w:r>
+          </w:p>
+        </w:tc>
+      </w:tr>
+      <w:tr>
+        <w:trPr>
+          <w:trHeight w:val="1365"/>
+        </w:trPr>
+        <w:tc>
+          <w:tcPr>
+            <w:tcW w:w="0" w:type="auto"/>
+            <w:tcBorders>
+              <w:top w:val="single" w:sz="4" w:space="0" w:color="000000"/>
+              <w:left w:val="single" w:sz="4" w:space="0" w:color="000000"/>
+              <w:bottom w:val="single" w:sz="4" w:space="0" w:color="000000"/>
+              <w:right w:val="single" w:sz="4" w:space="0" w:color="000000"/>
+            </w:tcBorders>
+            <w:tcMar>
+              <w:top w:w="0" w:type="dxa"/>
+              <w:left w:w="108" w:type="dxa"/>
+              <w:bottom w:w="0" w:type="dxa"/>
+              <w:right w:w="108" w:type="dxa"/>
+            </w:tcMar>
+            <w:hideMark/>
+          </w:tcPr>
+          <w:p>
+            <w:pPr>
+              <w:spacing w:line="240" w:lineRule="auto"/>
+              <w:rPr>
+                <w:rFonts w:ascii="Times New Roman" w:eastAsia="Times New Roman" w:hAnsi="Times New Roman" w:cs="Times New Roman"/>
+                <w:sz w:val="24"/>
+                <w:szCs w:val="24"/>
+                <w:lang w:val="es-PE" w:eastAsia="es-PE"/>
+              </w:rPr>
+            </w:pPr>
+            <w:r>
+              <w:rPr>
+                <w:rFonts w:ascii="Calibri" w:eastAsia="Times New Roman" w:hAnsi="Calibri" w:cs="Calibri"/>
+                <w:color w:val="000000"/>
+                <w:sz w:val="24"/>
+                <w:szCs w:val="24"/>
+                <w:lang w:val="es-PE" w:eastAsia="es-PE"/>
+              </w:rPr>
+              <w:t>20220954</w:t>
+            </w:r>
+          </w:p>
+        </w:tc>
+        <w:tc>
+          <w:tcPr>
+            <w:tcW w:w="0" w:type="auto"/>
+            <w:tcBorders>
+              <w:top w:val="single" w:sz="4" w:space="0" w:color="000000"/>
+              <w:left w:val="single" w:sz="4" w:space="0" w:color="000000"/>
+              <w:bottom w:val="single" w:sz="4" w:space="0" w:color="000000"/>
+              <w:right w:val="single" w:sz="4" w:space="0" w:color="000000"/>
+            </w:tcBorders>
+            <w:tcMar>
+              <w:top w:w="0" w:type="dxa"/>
+              <w:left w:w="108" w:type="dxa"/>
+              <w:bottom w:w="0" w:type="dxa"/>
+              <w:right w:w="108" w:type="dxa"/>
+            </w:tcMar>
+            <w:hideMark/>
+          </w:tcPr>
+          <w:p>
+            <w:pPr>
+              <w:spacing w:line="240" w:lineRule="auto"/>
+              <w:rPr>
+                <w:rFonts w:ascii="Times New Roman" w:eastAsia="Times New Roman" w:hAnsi="Times New Roman" w:cs="Times New Roman"/>
+                <w:sz w:val="24"/>
+                <w:szCs w:val="24"/>
+                <w:lang w:val="es-PE" w:eastAsia="es-PE"/>
+              </w:rPr>
+            </w:pPr>
+            <w:r>
+              <w:rPr>
+                <w:rFonts w:ascii="Calibri" w:eastAsia="Times New Roman" w:hAnsi="Calibri" w:cs="Calibri"/>
+                <w:color w:val="000000"/>
+                <w:sz w:val="24"/>
+                <w:szCs w:val="24"/>
+                <w:lang w:val="es-PE" w:eastAsia="es-PE"/>
+              </w:rPr>
+              <w:t>AVILA MAMANI, ENZO ANDRE</w:t>
+            </w:r>
+          </w:p>
+        </w:tc>
+        <w:tc>
+          <w:tcPr>
+            <w:tcW w:w="0" w:type="auto"/>
+            <w:tcBorders>
+              <w:top w:val="single" w:sz="4" w:space="0" w:color="000000"/>
+              <w:left w:val="single" w:sz="4" w:space="0" w:color="000000"/>
+              <w:bottom w:val="single" w:sz="4" w:space="0" w:color="000000"/>
+              <w:right w:val="single" w:sz="4" w:space="0" w:color="000000"/>
+            </w:tcBorders>
+            <w:tcMar>
+              <w:top w:w="0" w:type="dxa"/>
+              <w:left w:w="108" w:type="dxa"/>
+              <w:bottom w:w="0" w:type="dxa"/>
+              <w:right w:w="108" w:type="dxa"/>
+            </w:tcMar>
+            <w:hideMark/>
+          </w:tcPr>
+          <w:p>
+            <w:pPr>
+              <w:spacing w:line="240" w:lineRule="auto"/>
+              <w:jc w:val="center"/>
+              <w:rPr>
+                <w:rFonts w:ascii="Times New Roman" w:eastAsia="Times New Roman" w:hAnsi="Times New Roman" w:cs="Times New Roman"/>
+                <w:sz w:val="24"/>
+                <w:szCs w:val="24"/>
+                <w:lang w:val="es-PE" w:eastAsia="es-PE"/>
+              </w:rPr>
+            </w:pPr>
+            <w:r>
+              <w:rPr>
+                <w:rFonts w:ascii="Calibri" w:eastAsia="Times New Roman" w:hAnsi="Calibri" w:cs="Calibri"/>
+                <w:b/>
+                <w:bCs/>
+                <w:color w:val="000000"/>
+                <w:sz w:val="24"/>
+                <w:szCs w:val="24"/>
+                <w:lang w:val="es-PE" w:eastAsia="es-PE"/>
+              </w:rPr>
+              <w:t xml:space="preserve"> </w:t>
+            </w:r>
+            <w:r>
+              <w:rPr>
+                <w:rFonts w:ascii="Calibri" w:eastAsia="Times New Roman" w:hAnsi="Calibri" w:cs="Calibri"/>
+                <w:b/>
+                <w:bCs/>
+                <w:noProof/>
+                <w:color w:val="000000"/>
+                <w:sz w:val="24"/>
+                <w:szCs w:val="24"/>
+                <w:bdr w:val="none" w:sz="0" w:space="0" w:color="auto" w:frame="1"/>
+                <w:lang w:val="es-PE" w:eastAsia="es-PE"/>
+              </w:rPr>
+              <w:drawing>
+                <wp:inline distT="0" distB="0" distL="0" distR="0" wp14:anchorId="5CC63534" wp14:editId="3E70CF91">
+                  <wp:extent cx="1419225" cy="952500"/>
+                  <wp:effectExtent l="0" t="0" r="9525" b="0"/>
+                  <wp:docPr id="1700300207" name="Imagen 3"/>
+                  <wp:cNvGraphicFramePr>
+                    <a:graphicFrameLocks xmlns:a="http://schemas.openxmlformats.org/drawingml/2006/main" noChangeAspect="1"/>
+                  </wp:cNvGraphicFramePr>
+                  <a:graphic xmlns:a="http://schemas.openxmlformats.org/drawingml/2006/main">
+                    <a:graphicData uri="http://schemas.openxmlformats.org/drawingml/2006/picture">
+                      <pic:pic xmlns:pic="http://schemas.openxmlformats.org/drawingml/2006/picture">
+                        <pic:nvPicPr>
+                          <pic:cNvPr id="0" name="Picture 3"/>
+                          <pic:cNvPicPr>
+                            <a:picLocks noChangeAspect="1" noChangeArrowheads="1"/>
+                          </pic:cNvPicPr>
+                        </pic:nvPicPr>
+                        <pic:blipFill>
+                          <a:blip r:embed="rId13">
+                            <a:extLst>
+                              <a:ext uri="{28A0092B-C50C-407E-A947-70E740481C1C}">
+                                <a14:useLocalDpi xmlns:a14="http://schemas.microsoft.com/office/drawing/2010/main" val="0"/>
+                              </a:ext>
+                            </a:extLst>
+                          </a:blip>
+                          <a:srcRect/>
+                          <a:stretch>
+                            <a:fillRect/>
+                          </a:stretch>
+                        </pic:blipFill>
+                        <pic:spPr bwMode="auto">
+                          <a:xfrm>
+                            <a:off x="0" y="0"/>
+                            <a:ext cx="1419225" cy="952500"/>
+                          </a:xfrm>
+                          <a:prstGeom prst="rect">
+                            <a:avLst/>
+                          </a:prstGeom>
+                          <a:noFill/>
+                          <a:ln>
+                            <a:noFill/>
+                          </a:ln>
+                        </pic:spPr>
+                      </pic:pic>
+                    </a:graphicData>
+                  </a:graphic>
+                </wp:inline>
+              </w:drawing>
+            </w:r>
+          </w:p>
+        </w:tc>
+      </w:tr>
+      <w:tr>
+        <w:trPr>
+          <w:trHeight w:val="2355"/>
+        </w:trPr>
+        <w:tc>
+          <w:tcPr>
+            <w:tcW w:w="0" w:type="auto"/>
+            <w:tcBorders>
+              <w:top w:val="single" w:sz="4" w:space="0" w:color="000000"/>
+              <w:left w:val="single" w:sz="4" w:space="0" w:color="000000"/>
+              <w:bottom w:val="single" w:sz="4" w:space="0" w:color="000000"/>
+              <w:right w:val="single" w:sz="4" w:space="0" w:color="000000"/>
+            </w:tcBorders>
+            <w:tcMar>
+              <w:top w:w="0" w:type="dxa"/>
+              <w:left w:w="108" w:type="dxa"/>
+              <w:bottom w:w="0" w:type="dxa"/>
+              <w:right w:w="108" w:type="dxa"/>
+            </w:tcMar>
+            <w:hideMark/>
+          </w:tcPr>
+          <w:p>
+            <w:pPr>
+              <w:spacing w:line="240" w:lineRule="auto"/>
+              <w:rPr>
+                <w:rFonts w:ascii="Times New Roman" w:eastAsia="Times New Roman" w:hAnsi="Times New Roman" w:cs="Times New Roman"/>
+                <w:sz w:val="24"/>
+                <w:szCs w:val="24"/>
+                <w:lang w:val="es-PE" w:eastAsia="es-PE"/>
+              </w:rPr>
+            </w:pPr>
+            <w:r>
+              <w:rPr>
+                <w:rFonts w:ascii="Calibri" w:eastAsia="Times New Roman" w:hAnsi="Calibri" w:cs="Calibri"/>
+                <w:color w:val="000000"/>
+                <w:sz w:val="24"/>
+                <w:szCs w:val="24"/>
+                <w:lang w:val="es-PE" w:eastAsia="es-PE"/>
+              </w:rPr>
+              <w:t>20220666</w:t>
+            </w:r>
+          </w:p>
+        </w:tc>
+        <w:tc>
+          <w:tcPr>
+            <w:tcW w:w="0" w:type="auto"/>
+            <w:tcBorders>
+              <w:top w:val="single" w:sz="4" w:space="0" w:color="000000"/>
+              <w:left w:val="single" w:sz="4" w:space="0" w:color="000000"/>
+              <w:bottom w:val="single" w:sz="4" w:space="0" w:color="000000"/>
+              <w:right w:val="single" w:sz="4" w:space="0" w:color="000000"/>
+            </w:tcBorders>
+            <w:tcMar>
+              <w:top w:w="0" w:type="dxa"/>
+              <w:left w:w="108" w:type="dxa"/>
+              <w:bottom w:w="0" w:type="dxa"/>
+              <w:right w:w="108" w:type="dxa"/>
+            </w:tcMar>
+            <w:hideMark/>
+          </w:tcPr>
+          <w:p>
+            <w:pPr>
+              <w:spacing w:line="240" w:lineRule="auto"/>
+              <w:rPr>
+                <w:rFonts w:ascii="Times New Roman" w:eastAsia="Times New Roman" w:hAnsi="Times New Roman" w:cs="Times New Roman"/>
+                <w:sz w:val="24"/>
+                <w:szCs w:val="24"/>
+                <w:lang w:val="es-PE" w:eastAsia="es-PE"/>
+              </w:rPr>
+            </w:pPr>
+            <w:r>
+              <w:rPr>
+                <w:rFonts w:ascii="Calibri" w:eastAsia="Times New Roman" w:hAnsi="Calibri" w:cs="Calibri"/>
+                <w:color w:val="000000"/>
+                <w:sz w:val="24"/>
+                <w:szCs w:val="24"/>
+                <w:lang w:val="es-PE" w:eastAsia="es-PE"/>
+              </w:rPr>
+              <w:t>SANCHEZ ENRIQUEZ, ANGEL DAVID</w:t>
+            </w:r>
+          </w:p>
+        </w:tc>
+        <w:tc>
+          <w:tcPr>
+            <w:tcW w:w="0" w:type="auto"/>
+            <w:tcBorders>
+              <w:top w:val="single" w:sz="4" w:space="0" w:color="000000"/>
+              <w:left w:val="single" w:sz="4" w:space="0" w:color="000000"/>
+              <w:bottom w:val="single" w:sz="4" w:space="0" w:color="000000"/>
+              <w:right w:val="single" w:sz="4" w:space="0" w:color="000000"/>
+            </w:tcBorders>
+            <w:tcMar>
+              <w:top w:w="0" w:type="dxa"/>
+              <w:left w:w="108" w:type="dxa"/>
+              <w:bottom w:w="0" w:type="dxa"/>
+              <w:right w:w="108" w:type="dxa"/>
+            </w:tcMar>
+            <w:hideMark/>
+          </w:tcPr>
+          <w:p>
+            <w:pPr>
+              <w:spacing w:line="240" w:lineRule="auto"/>
+              <w:rPr>
+                <w:rFonts w:ascii="Times New Roman" w:eastAsia="Times New Roman" w:hAnsi="Times New Roman" w:cs="Times New Roman"/>
+                <w:sz w:val="24"/>
+                <w:szCs w:val="24"/>
+                <w:lang w:val="es-PE" w:eastAsia="es-PE"/>
+              </w:rPr>
+            </w:pPr>
+            <w:r>
+              <w:rPr>
+                <w:rFonts w:ascii="Calibri" w:eastAsia="Times New Roman" w:hAnsi="Calibri" w:cs="Calibri"/>
+                <w:b/>
+                <w:bCs/>
+                <w:noProof/>
+                <w:color w:val="000000"/>
+                <w:sz w:val="24"/>
+                <w:szCs w:val="24"/>
+                <w:bdr w:val="none" w:sz="0" w:space="0" w:color="auto" w:frame="1"/>
+                <w:lang w:val="es-PE" w:eastAsia="es-PE"/>
+              </w:rPr>
+              <w:drawing>
+                <wp:inline distT="0" distB="0" distL="0" distR="0" wp14:anchorId="3AF3FCBC" wp14:editId="24D2C9B5">
+                  <wp:extent cx="1885950" cy="1254455"/>
+                  <wp:effectExtent l="0" t="0" r="0" b="3175"/>
+                  <wp:docPr id="752948646" name="Imagen 2"/>
+                  <wp:cNvGraphicFramePr>
+                    <a:graphicFrameLocks xmlns:a="http://schemas.openxmlformats.org/drawingml/2006/main" noChangeAspect="1"/>
+                  </wp:cNvGraphicFramePr>
+                  <a:graphic xmlns:a="http://schemas.openxmlformats.org/drawingml/2006/main">
+                    <a:graphicData uri="http://schemas.openxmlformats.org/drawingml/2006/picture">
+                      <pic:pic xmlns:pic="http://schemas.openxmlformats.org/drawingml/2006/picture">
+                        <pic:nvPicPr>
+                          <pic:cNvPr id="0" name="Picture 4"/>
+                          <pic:cNvPicPr>
+                            <a:picLocks noChangeAspect="1" noChangeArrowheads="1"/>
+                          </pic:cNvPicPr>
+                        </pic:nvPicPr>
+                        <pic:blipFill>
+                          <a:blip r:embed="rId14" cstate="print">
+                            <a:extLst>
+                              <a:ext uri="{28A0092B-C50C-407E-A947-70E740481C1C}">
+                                <a14:useLocalDpi xmlns:a14="http://schemas.microsoft.com/office/drawing/2010/main" val="0"/>
+                              </a:ext>
+                            </a:extLst>
+                          </a:blip>
+                          <a:srcRect/>
+                          <a:stretch>
+                            <a:fillRect/>
+                          </a:stretch>
+                        </pic:blipFill>
+                        <pic:spPr bwMode="auto">
+                          <a:xfrm>
+                            <a:off x="0" y="0"/>
+                            <a:ext cx="1886505" cy="1254824"/>
+                          </a:xfrm>
+                          <a:prstGeom prst="rect">
+                            <a:avLst/>
+                          </a:prstGeom>
+                          <a:noFill/>
+                          <a:ln>
+                            <a:noFill/>
+                          </a:ln>
+                        </pic:spPr>
+                      </pic:pic>
+                    </a:graphicData>
+                  </a:graphic>
+                </wp:inline>
+              </w:drawing>
+            </w:r>
+          </w:p>
+        </w:tc>
+      </w:tr>
+      <w:tr>
+        <w:tc>
+          <w:tcPr>
+            <w:tcW w:w="0" w:type="auto"/>
+            <w:tcBorders>
+              <w:top w:val="single" w:sz="4" w:space="0" w:color="000000"/>
+              <w:left w:val="single" w:sz="4" w:space="0" w:color="000000"/>
+              <w:bottom w:val="single" w:sz="4" w:space="0" w:color="000000"/>
+              <w:right w:val="single" w:sz="4" w:space="0" w:color="000000"/>
+            </w:tcBorders>
+            <w:tcMar>
+              <w:top w:w="0" w:type="dxa"/>
+              <w:left w:w="108" w:type="dxa"/>
+              <w:bottom w:w="0" w:type="dxa"/>
+              <w:right w:w="108" w:type="dxa"/>
+            </w:tcMar>
+            <w:hideMark/>
+          </w:tcPr>
+          <w:p>
+            <w:pPr>
+              <w:spacing w:line="240" w:lineRule="auto"/>
+              <w:rPr>
+                <w:rFonts w:ascii="Times New Roman" w:eastAsia="Times New Roman" w:hAnsi="Times New Roman" w:cs="Times New Roman"/>
+                <w:sz w:val="24"/>
+                <w:szCs w:val="24"/>
+                <w:lang w:val="es-PE" w:eastAsia="es-PE"/>
+              </w:rPr>
+            </w:pPr>
+            <w:r>
+              <w:rPr>
+                <w:rFonts w:ascii="Calibri" w:eastAsia="Times New Roman" w:hAnsi="Calibri" w:cs="Calibri"/>
+                <w:color w:val="000000"/>
+                <w:sz w:val="24"/>
+                <w:szCs w:val="24"/>
+                <w:lang w:val="es-PE" w:eastAsia="es-PE"/>
+              </w:rPr>
+              <w:t>20220825</w:t>
+            </w:r>
+          </w:p>
+        </w:tc>
+        <w:tc>
+          <w:tcPr>
+            <w:tcW w:w="0" w:type="auto"/>
+            <w:tcBorders>
+              <w:top w:val="single" w:sz="4" w:space="0" w:color="000000"/>
+              <w:left w:val="single" w:sz="4" w:space="0" w:color="000000"/>
+              <w:bottom w:val="single" w:sz="4" w:space="0" w:color="000000"/>
+              <w:right w:val="single" w:sz="4" w:space="0" w:color="000000"/>
+            </w:tcBorders>
+            <w:tcMar>
+              <w:top w:w="0" w:type="dxa"/>
+              <w:left w:w="108" w:type="dxa"/>
+              <w:bottom w:w="0" w:type="dxa"/>
+              <w:right w:w="108" w:type="dxa"/>
+            </w:tcMar>
+            <w:hideMark/>
+          </w:tcPr>
+          <w:p>
+            <w:pPr>
+              <w:spacing w:line="240" w:lineRule="auto"/>
+              <w:rPr>
+                <w:rFonts w:ascii="Times New Roman" w:eastAsia="Times New Roman" w:hAnsi="Times New Roman" w:cs="Times New Roman"/>
+                <w:sz w:val="24"/>
+                <w:szCs w:val="24"/>
+                <w:lang w:val="es-PE" w:eastAsia="es-PE"/>
+              </w:rPr>
+            </w:pPr>
+            <w:r>
+              <w:rPr>
+                <w:rFonts w:ascii="Calibri" w:eastAsia="Times New Roman" w:hAnsi="Calibri" w:cs="Calibri"/>
+                <w:color w:val="000000"/>
+                <w:sz w:val="24"/>
+                <w:szCs w:val="24"/>
+                <w:lang w:val="es-PE" w:eastAsia="es-PE"/>
+              </w:rPr>
+              <w:t>SANCHEZ TUESTA, ALFREDO ERNESTO</w:t>
+            </w:r>
+          </w:p>
+        </w:tc>
+        <w:tc>
+          <w:tcPr>
+            <w:tcW w:w="0" w:type="auto"/>
+            <w:tcBorders>
+              <w:top w:val="single" w:sz="4" w:space="0" w:color="000000"/>
+              <w:left w:val="single" w:sz="4" w:space="0" w:color="000000"/>
+              <w:bottom w:val="single" w:sz="4" w:space="0" w:color="000000"/>
+              <w:right w:val="single" w:sz="4" w:space="0" w:color="000000"/>
+            </w:tcBorders>
+            <w:tcMar>
+              <w:top w:w="0" w:type="dxa"/>
+              <w:left w:w="108" w:type="dxa"/>
+              <w:bottom w:w="0" w:type="dxa"/>
+              <w:right w:w="108" w:type="dxa"/>
+            </w:tcMar>
+            <w:hideMark/>
+          </w:tcPr>
+          <w:p>
+            <w:pPr>
+              <w:spacing w:line="240" w:lineRule="auto"/>
+              <w:rPr>
+                <w:rFonts w:ascii="Times New Roman" w:eastAsia="Times New Roman" w:hAnsi="Times New Roman" w:cs="Times New Roman"/>
+                <w:sz w:val="24"/>
+                <w:szCs w:val="24"/>
+                <w:lang w:val="es-PE" w:eastAsia="es-PE"/>
+              </w:rPr>
+            </w:pPr>
+            <w:r>
+              <w:rPr>
+                <w:rFonts w:ascii="Calibri" w:eastAsia="Times New Roman" w:hAnsi="Calibri" w:cs="Calibri"/>
+                <w:b/>
+                <w:bCs/>
+                <w:noProof/>
+                <w:color w:val="000000"/>
+                <w:sz w:val="24"/>
+                <w:szCs w:val="24"/>
+                <w:bdr w:val="none" w:sz="0" w:space="0" w:color="auto" w:frame="1"/>
+                <w:lang w:val="es-PE" w:eastAsia="es-PE"/>
+              </w:rPr>
+              <w:drawing>
+                <wp:inline distT="0" distB="0" distL="0" distR="0" wp14:anchorId="3D3397E8" wp14:editId="6525CB9F">
+                  <wp:extent cx="1752600" cy="1487298"/>
+                  <wp:effectExtent l="0" t="0" r="0" b="0"/>
+                  <wp:docPr id="1703474617" name="Imagen 1"/>
+                  <wp:cNvGraphicFramePr>
+                    <a:graphicFrameLocks xmlns:a="http://schemas.openxmlformats.org/drawingml/2006/main" noChangeAspect="1"/>
+                  </wp:cNvGraphicFramePr>
+                  <a:graphic xmlns:a="http://schemas.openxmlformats.org/drawingml/2006/main">
+                    <a:graphicData uri="http://schemas.openxmlformats.org/drawingml/2006/picture">
+                      <pic:pic xmlns:pic="http://schemas.openxmlformats.org/drawingml/2006/picture">
+                        <pic:nvPicPr>
+                          <pic:cNvPr id="0" name="Picture 5"/>
+                          <pic:cNvPicPr>
+                            <a:picLocks noChangeAspect="1" noChangeArrowheads="1"/>
+                          </pic:cNvPicPr>
+                        </pic:nvPicPr>
+                        <pic:blipFill>
+                          <a:blip r:embed="rId15">
+                            <a:extLst>
+                              <a:ext uri="{28A0092B-C50C-407E-A947-70E740481C1C}">
+                                <a14:useLocalDpi xmlns:a14="http://schemas.microsoft.com/office/drawing/2010/main" val="0"/>
+                              </a:ext>
+                            </a:extLst>
+                          </a:blip>
+                          <a:srcRect/>
+                          <a:stretch>
+                            <a:fillRect/>
+                          </a:stretch>
+                        </pic:blipFill>
+                        <pic:spPr bwMode="auto">
+                          <a:xfrm>
+                            <a:off x="0" y="0"/>
+                            <a:ext cx="1753507" cy="1488068"/>
+                          </a:xfrm>
+                          <a:prstGeom prst="rect">
+                            <a:avLst/>
+                          </a:prstGeom>
+                          <a:noFill/>
+                          <a:ln>
+                            <a:noFill/>
+                          </a:ln>
+                        </pic:spPr>
+                      </pic:pic>
+                    </a:graphicData>
+                  </a:graphic>
+                </wp:inline>
+              </w:drawing>
+            </w:r>
+          </w:p>
+        </w:tc>
+      </w:tr>
+    </w:tbl>
     <w:p>
       <w:pPr>
-        <w:ind w:left="720"/>
-      </w:pPr>
-      <w:hyperlink r:id="rId11">
-        <w:r>
-          <w:rPr>
-            <w:color w:val="1155CC"/>
-            <w:u w:val="single"/>
-          </w:rPr>
-          <w:t>https://www.figma.com/design/GjL80VSjLqC4cgRHIm44Fa/Pixel-Penguins?node-id=19-374&amp;t=kZBkXAeBukBXxReO-1</w:t>
-        </w:r>
-      </w:hyperlink>
+        <w:pStyle w:val="Prrafodelista"/>
+      </w:pPr>
     </w:p>
     <w:sectPr>
-      <w:footerReference w:type="default" r:id="rId12"/>
+      <w:footerReference w:type="default" r:id="rId16"/>
       <w:pgSz w:w="11909" w:h="16834"/>
       <w:pgMar w:top="1440" w:right="1440" w:bottom="1440" w:left="1440" w:header="720" w:footer="720" w:gutter="0"/>
       <w:pgNumType w:start="1"/>
@@ -4256,7 +5521,7 @@
 </file>
 
 <file path=word/endnotes.xml><?xml version="1.0" encoding="utf-8"?>
-<w:endnotes xmlns:wpc="http://schemas.microsoft.com/office/word/2010/wordprocessingCanvas" xmlns:cx="http://schemas.microsoft.com/office/drawing/2014/chartex" xmlns:cx1="http://schemas.microsoft.com/office/drawing/2015/9/8/chartex" xmlns:cx2="http://schemas.microsoft.com/office/drawing/2015/10/21/chartex" xmlns:cx3="http://schemas.microsoft.com/office/drawing/2016/5/9/chartex" xmlns:cx4="http://schemas.microsoft.com/office/drawing/2016/5/10/chartex" xmlns:cx5="http://schemas.microsoft.com/office/drawing/2016/5/11/chartex" xmlns:cx6="http://schemas.microsoft.com/office/drawing/2016/5/12/chartex" xmlns:cx7="http://schemas.microsoft.com/office/drawing/2016/5/13/chartex" xmlns:cx8="http://schemas.microsoft.com/office/drawing/2016/5/14/chartex" xmlns:mc="http://schemas.openxmlformats.org/markup-compatibility/2006" xmlns:aink="http://schemas.microsoft.com/office/drawing/2016/ink" xmlns:am3d="http://schemas.microsoft.com/office/drawing/2017/model3d" xmlns:o="urn:schemas-microsoft-com:office:office" xmlns:r="http://schemas.openxmlformats.org/officeDocument/2006/relationships" xmlns:m="http://schemas.openxmlformats.org/officeDocument/2006/math" xmlns:v="urn:schemas-microsoft-com:vml" xmlns:wp14="http://schemas.microsoft.com/office/word/2010/wordprocessingDrawing" xmlns:wp="http://schemas.openxmlformats.org/drawingml/2006/wordprocessingDrawing" xmlns:w10="urn:schemas-microsoft-com:office:word" xmlns:w="http://schemas.openxmlformats.org/wordprocessingml/2006/main" xmlns:w14="http://schemas.microsoft.com/office/word/2010/wordml" xmlns:w15="http://schemas.microsoft.com/office/word/2012/wordml" xmlns:w16cex="http://schemas.microsoft.com/office/word/2018/wordml/cex" xmlns:w16cid="http://schemas.microsoft.com/office/word/2016/wordml/cid" xmlns:w16="http://schemas.microsoft.com/office/word/2018/wordml" xmlns:w16sdtdh="http://schemas.microsoft.com/office/word/2020/wordml/sdtdatahash" xmlns:w16se="http://schemas.microsoft.com/office/word/2015/wordml/symex" xmlns:wpg="http://schemas.microsoft.com/office/word/2010/wordprocessingGroup" xmlns:wpi="http://schemas.microsoft.com/office/word/2010/wordprocessingInk" xmlns:wne="http://schemas.microsoft.com/office/word/2006/wordml" xmlns:wps="http://schemas.microsoft.com/office/word/2010/wordprocessingShape" mc:Ignorable="w14 w15 w16se w16cid w16 w16cex w16sdtdh wp14">
+<w:endnotes xmlns:wpc="http://schemas.microsoft.com/office/word/2010/wordprocessingCanvas" xmlns:cx="http://schemas.microsoft.com/office/drawing/2014/chartex" xmlns:cx1="http://schemas.microsoft.com/office/drawing/2015/9/8/chartex" xmlns:cx2="http://schemas.microsoft.com/office/drawing/2015/10/21/chartex" xmlns:cx3="http://schemas.microsoft.com/office/drawing/2016/5/9/chartex" xmlns:cx4="http://schemas.microsoft.com/office/drawing/2016/5/10/chartex" xmlns:cx5="http://schemas.microsoft.com/office/drawing/2016/5/11/chartex" xmlns:cx6="http://schemas.microsoft.com/office/drawing/2016/5/12/chartex" xmlns:cx7="http://schemas.microsoft.com/office/drawing/2016/5/13/chartex" xmlns:cx8="http://schemas.microsoft.com/office/drawing/2016/5/14/chartex" xmlns:mc="http://schemas.openxmlformats.org/markup-compatibility/2006" xmlns:aink="http://schemas.microsoft.com/office/drawing/2016/ink" xmlns:am3d="http://schemas.microsoft.com/office/drawing/2017/model3d" xmlns:o="urn:schemas-microsoft-com:office:office" xmlns:oel="http://schemas.microsoft.com/office/2019/extlst" xmlns:r="http://schemas.openxmlformats.org/officeDocument/2006/relationships" xmlns:m="http://schemas.openxmlformats.org/officeDocument/2006/math" xmlns:v="urn:schemas-microsoft-com:vml" xmlns:wp14="http://schemas.microsoft.com/office/word/2010/wordprocessingDrawing" xmlns:wp="http://schemas.openxmlformats.org/drawingml/2006/wordprocessingDrawing" xmlns:w10="urn:schemas-microsoft-com:office:word" xmlns:w="http://schemas.openxmlformats.org/wordprocessingml/2006/main" xmlns:w14="http://schemas.microsoft.com/office/word/2010/wordml" xmlns:w15="http://schemas.microsoft.com/office/word/2012/wordml" xmlns:w16cex="http://schemas.microsoft.com/office/word/2018/wordml/cex" xmlns:w16cid="http://schemas.microsoft.com/office/word/2016/wordml/cid" xmlns:w16="http://schemas.microsoft.com/office/word/2018/wordml" xmlns:w16du="http://schemas.microsoft.com/office/word/2023/wordml/word16du" xmlns:w16sdtdh="http://schemas.microsoft.com/office/word/2020/wordml/sdtdatahash" xmlns:w16se="http://schemas.microsoft.com/office/word/2015/wordml/symex" xmlns:wpg="http://schemas.microsoft.com/office/word/2010/wordprocessingGroup" xmlns:wpi="http://schemas.microsoft.com/office/word/2010/wordprocessingInk" xmlns:wne="http://schemas.microsoft.com/office/word/2006/wordml" xmlns:wps="http://schemas.microsoft.com/office/word/2010/wordprocessingShape" mc:Ignorable="w14 w15 w16se w16cid w16 w16cex w16sdtdh w16du wp14">
   <w:endnote w:type="separator" w:id="-1">
     <w:p>
       <w:pPr>
@@ -4281,7 +5546,7 @@
 </file>
 
 <file path=word/footer1.xml><?xml version="1.0" encoding="utf-8"?>
-<w:ftr xmlns:wpc="http://schemas.microsoft.com/office/word/2010/wordprocessingCanvas" xmlns:cx="http://schemas.microsoft.com/office/drawing/2014/chartex" xmlns:cx1="http://schemas.microsoft.com/office/drawing/2015/9/8/chartex" xmlns:cx2="http://schemas.microsoft.com/office/drawing/2015/10/21/chartex" xmlns:cx3="http://schemas.microsoft.com/office/drawing/2016/5/9/chartex" xmlns:cx4="http://schemas.microsoft.com/office/drawing/2016/5/10/chartex" xmlns:cx5="http://schemas.microsoft.com/office/drawing/2016/5/11/chartex" xmlns:cx6="http://schemas.microsoft.com/office/drawing/2016/5/12/chartex" xmlns:cx7="http://schemas.microsoft.com/office/drawing/2016/5/13/chartex" xmlns:cx8="http://schemas.microsoft.com/office/drawing/2016/5/14/chartex" xmlns:mc="http://schemas.openxmlformats.org/markup-compatibility/2006" xmlns:aink="http://schemas.microsoft.com/office/drawing/2016/ink" xmlns:am3d="http://schemas.microsoft.com/office/drawing/2017/model3d" xmlns:o="urn:schemas-microsoft-com:office:office" xmlns:r="http://schemas.openxmlformats.org/officeDocument/2006/relationships" xmlns:m="http://schemas.openxmlformats.org/officeDocument/2006/math" xmlns:v="urn:schemas-microsoft-com:vml" xmlns:wp14="http://schemas.microsoft.com/office/word/2010/wordprocessingDrawing" xmlns:wp="http://schemas.openxmlformats.org/drawingml/2006/wordprocessingDrawing" xmlns:w10="urn:schemas-microsoft-com:office:word" xmlns:w="http://schemas.openxmlformats.org/wordprocessingml/2006/main" xmlns:w14="http://schemas.microsoft.com/office/word/2010/wordml" xmlns:w15="http://schemas.microsoft.com/office/word/2012/wordml" xmlns:w16cex="http://schemas.microsoft.com/office/word/2018/wordml/cex" xmlns:w16cid="http://schemas.microsoft.com/office/word/2016/wordml/cid" xmlns:w16="http://schemas.microsoft.com/office/word/2018/wordml" xmlns:w16sdtdh="http://schemas.microsoft.com/office/word/2020/wordml/sdtdatahash" xmlns:w16se="http://schemas.microsoft.com/office/word/2015/wordml/symex" xmlns:wpg="http://schemas.microsoft.com/office/word/2010/wordprocessingGroup" xmlns:wpi="http://schemas.microsoft.com/office/word/2010/wordprocessingInk" xmlns:wne="http://schemas.microsoft.com/office/word/2006/wordml" xmlns:wps="http://schemas.microsoft.com/office/word/2010/wordprocessingShape" mc:Ignorable="w14 w15 w16se w16cid w16 w16cex w16sdtdh wp14">
+<w:ftr xmlns:wpc="http://schemas.microsoft.com/office/word/2010/wordprocessingCanvas" xmlns:cx="http://schemas.microsoft.com/office/drawing/2014/chartex" xmlns:cx1="http://schemas.microsoft.com/office/drawing/2015/9/8/chartex" xmlns:cx2="http://schemas.microsoft.com/office/drawing/2015/10/21/chartex" xmlns:cx3="http://schemas.microsoft.com/office/drawing/2016/5/9/chartex" xmlns:cx4="http://schemas.microsoft.com/office/drawing/2016/5/10/chartex" xmlns:cx5="http://schemas.microsoft.com/office/drawing/2016/5/11/chartex" xmlns:cx6="http://schemas.microsoft.com/office/drawing/2016/5/12/chartex" xmlns:cx7="http://schemas.microsoft.com/office/drawing/2016/5/13/chartex" xmlns:cx8="http://schemas.microsoft.com/office/drawing/2016/5/14/chartex" xmlns:mc="http://schemas.openxmlformats.org/markup-compatibility/2006" xmlns:aink="http://schemas.microsoft.com/office/drawing/2016/ink" xmlns:am3d="http://schemas.microsoft.com/office/drawing/2017/model3d" xmlns:o="urn:schemas-microsoft-com:office:office" xmlns:oel="http://schemas.microsoft.com/office/2019/extlst" xmlns:r="http://schemas.openxmlformats.org/officeDocument/2006/relationships" xmlns:m="http://schemas.openxmlformats.org/officeDocument/2006/math" xmlns:v="urn:schemas-microsoft-com:vml" xmlns:wp14="http://schemas.microsoft.com/office/word/2010/wordprocessingDrawing" xmlns:wp="http://schemas.openxmlformats.org/drawingml/2006/wordprocessingDrawing" xmlns:w10="urn:schemas-microsoft-com:office:word" xmlns:w="http://schemas.openxmlformats.org/wordprocessingml/2006/main" xmlns:w14="http://schemas.microsoft.com/office/word/2010/wordml" xmlns:w15="http://schemas.microsoft.com/office/word/2012/wordml" xmlns:w16cex="http://schemas.microsoft.com/office/word/2018/wordml/cex" xmlns:w16cid="http://schemas.microsoft.com/office/word/2016/wordml/cid" xmlns:w16="http://schemas.microsoft.com/office/word/2018/wordml" xmlns:w16du="http://schemas.microsoft.com/office/word/2023/wordml/word16du" xmlns:w16sdtdh="http://schemas.microsoft.com/office/word/2020/wordml/sdtdatahash" xmlns:w16se="http://schemas.microsoft.com/office/word/2015/wordml/symex" xmlns:wpg="http://schemas.microsoft.com/office/word/2010/wordprocessingGroup" xmlns:wpi="http://schemas.microsoft.com/office/word/2010/wordprocessingInk" xmlns:wne="http://schemas.microsoft.com/office/word/2006/wordml" xmlns:wps="http://schemas.microsoft.com/office/word/2010/wordprocessingShape" mc:Ignorable="w14 w15 w16se w16cid w16 w16cex w16sdtdh w16du wp14">
   <w:p>
     <w:pPr>
       <w:jc w:val="right"/>
@@ -4309,7 +5574,7 @@
 </file>
 
 <file path=word/footnotes.xml><?xml version="1.0" encoding="utf-8"?>
-<w:footnotes xmlns:wpc="http://schemas.microsoft.com/office/word/2010/wordprocessingCanvas" xmlns:cx="http://schemas.microsoft.com/office/drawing/2014/chartex" xmlns:cx1="http://schemas.microsoft.com/office/drawing/2015/9/8/chartex" xmlns:cx2="http://schemas.microsoft.com/office/drawing/2015/10/21/chartex" xmlns:cx3="http://schemas.microsoft.com/office/drawing/2016/5/9/chartex" xmlns:cx4="http://schemas.microsoft.com/office/drawing/2016/5/10/chartex" xmlns:cx5="http://schemas.microsoft.com/office/drawing/2016/5/11/chartex" xmlns:cx6="http://schemas.microsoft.com/office/drawing/2016/5/12/chartex" xmlns:cx7="http://schemas.microsoft.com/office/drawing/2016/5/13/chartex" xmlns:cx8="http://schemas.microsoft.com/office/drawing/2016/5/14/chartex" xmlns:mc="http://schemas.openxmlformats.org/markup-compatibility/2006" xmlns:aink="http://schemas.microsoft.com/office/drawing/2016/ink" xmlns:am3d="http://schemas.microsoft.com/office/drawing/2017/model3d" xmlns:o="urn:schemas-microsoft-com:office:office" xmlns:r="http://schemas.openxmlformats.org/officeDocument/2006/relationships" xmlns:m="http://schemas.openxmlformats.org/officeDocument/2006/math" xmlns:v="urn:schemas-microsoft-com:vml" xmlns:wp14="http://schemas.microsoft.com/office/word/2010/wordprocessingDrawing" xmlns:wp="http://schemas.openxmlformats.org/drawingml/2006/wordprocessingDrawing" xmlns:w10="urn:schemas-microsoft-com:office:word" xmlns:w="http://schemas.openxmlformats.org/wordprocessingml/2006/main" xmlns:w14="http://schemas.microsoft.com/office/word/2010/wordml" xmlns:w15="http://schemas.microsoft.com/office/word/2012/wordml" xmlns:w16cex="http://schemas.microsoft.com/office/word/2018/wordml/cex" xmlns:w16cid="http://schemas.microsoft.com/office/word/2016/wordml/cid" xmlns:w16="http://schemas.microsoft.com/office/word/2018/wordml" xmlns:w16sdtdh="http://schemas.microsoft.com/office/word/2020/wordml/sdtdatahash" xmlns:w16se="http://schemas.microsoft.com/office/word/2015/wordml/symex" xmlns:wpg="http://schemas.microsoft.com/office/word/2010/wordprocessingGroup" xmlns:wpi="http://schemas.microsoft.com/office/word/2010/wordprocessingInk" xmlns:wne="http://schemas.microsoft.com/office/word/2006/wordml" xmlns:wps="http://schemas.microsoft.com/office/word/2010/wordprocessingShape" mc:Ignorable="w14 w15 w16se w16cid w16 w16cex w16sdtdh wp14">
+<w:footnotes xmlns:wpc="http://schemas.microsoft.com/office/word/2010/wordprocessingCanvas" xmlns:cx="http://schemas.microsoft.com/office/drawing/2014/chartex" xmlns:cx1="http://schemas.microsoft.com/office/drawing/2015/9/8/chartex" xmlns:cx2="http://schemas.microsoft.com/office/drawing/2015/10/21/chartex" xmlns:cx3="http://schemas.microsoft.com/office/drawing/2016/5/9/chartex" xmlns:cx4="http://schemas.microsoft.com/office/drawing/2016/5/10/chartex" xmlns:cx5="http://schemas.microsoft.com/office/drawing/2016/5/11/chartex" xmlns:cx6="http://schemas.microsoft.com/office/drawing/2016/5/12/chartex" xmlns:cx7="http://schemas.microsoft.com/office/drawing/2016/5/13/chartex" xmlns:cx8="http://schemas.microsoft.com/office/drawing/2016/5/14/chartex" xmlns:mc="http://schemas.openxmlformats.org/markup-compatibility/2006" xmlns:aink="http://schemas.microsoft.com/office/drawing/2016/ink" xmlns:am3d="http://schemas.microsoft.com/office/drawing/2017/model3d" xmlns:o="urn:schemas-microsoft-com:office:office" xmlns:oel="http://schemas.microsoft.com/office/2019/extlst" xmlns:r="http://schemas.openxmlformats.org/officeDocument/2006/relationships" xmlns:m="http://schemas.openxmlformats.org/officeDocument/2006/math" xmlns:v="urn:schemas-microsoft-com:vml" xmlns:wp14="http://schemas.microsoft.com/office/word/2010/wordprocessingDrawing" xmlns:wp="http://schemas.openxmlformats.org/drawingml/2006/wordprocessingDrawing" xmlns:w10="urn:schemas-microsoft-com:office:word" xmlns:w="http://schemas.openxmlformats.org/wordprocessingml/2006/main" xmlns:w14="http://schemas.microsoft.com/office/word/2010/wordml" xmlns:w15="http://schemas.microsoft.com/office/word/2012/wordml" xmlns:w16cex="http://schemas.microsoft.com/office/word/2018/wordml/cex" xmlns:w16cid="http://schemas.microsoft.com/office/word/2016/wordml/cid" xmlns:w16="http://schemas.microsoft.com/office/word/2018/wordml" xmlns:w16du="http://schemas.microsoft.com/office/word/2023/wordml/word16du" xmlns:w16sdtdh="http://schemas.microsoft.com/office/word/2020/wordml/sdtdatahash" xmlns:w16se="http://schemas.microsoft.com/office/word/2015/wordml/symex" xmlns:wpg="http://schemas.microsoft.com/office/word/2010/wordprocessingGroup" xmlns:wpi="http://schemas.microsoft.com/office/word/2010/wordprocessingInk" xmlns:wne="http://schemas.microsoft.com/office/word/2006/wordml" xmlns:wps="http://schemas.microsoft.com/office/word/2010/wordprocessingShape" mc:Ignorable="w14 w15 w16se w16cid w16 w16cex w16sdtdh w16du wp14">
   <w:footnote w:type="separator" w:id="-1">
     <w:p>
       <w:pPr>
@@ -4334,7 +5599,7 @@
 </file>
 
 <file path=word/numbering.xml><?xml version="1.0" encoding="utf-8"?>
-<w:numbering xmlns:wpc="http://schemas.microsoft.com/office/word/2010/wordprocessingCanvas" xmlns:cx="http://schemas.microsoft.com/office/drawing/2014/chartex" xmlns:cx1="http://schemas.microsoft.com/office/drawing/2015/9/8/chartex" xmlns:cx2="http://schemas.microsoft.com/office/drawing/2015/10/21/chartex" xmlns:cx3="http://schemas.microsoft.com/office/drawing/2016/5/9/chartex" xmlns:cx4="http://schemas.microsoft.com/office/drawing/2016/5/10/chartex" xmlns:cx5="http://schemas.microsoft.com/office/drawing/2016/5/11/chartex" xmlns:cx6="http://schemas.microsoft.com/office/drawing/2016/5/12/chartex" xmlns:cx7="http://schemas.microsoft.com/office/drawing/2016/5/13/chartex" xmlns:cx8="http://schemas.microsoft.com/office/drawing/2016/5/14/chartex" xmlns:mc="http://schemas.openxmlformats.org/markup-compatibility/2006" xmlns:aink="http://schemas.microsoft.com/office/drawing/2016/ink" xmlns:am3d="http://schemas.microsoft.com/office/drawing/2017/model3d" xmlns:o="urn:schemas-microsoft-com:office:office" xmlns:r="http://schemas.openxmlformats.org/officeDocument/2006/relationships" xmlns:m="http://schemas.openxmlformats.org/officeDocument/2006/math" xmlns:v="urn:schemas-microsoft-com:vml" xmlns:wp14="http://schemas.microsoft.com/office/word/2010/wordprocessingDrawing" xmlns:wp="http://schemas.openxmlformats.org/drawingml/2006/wordprocessingDrawing" xmlns:w10="urn:schemas-microsoft-com:office:word" xmlns:w="http://schemas.openxmlformats.org/wordprocessingml/2006/main" xmlns:w14="http://schemas.microsoft.com/office/word/2010/wordml" xmlns:w15="http://schemas.microsoft.com/office/word/2012/wordml" xmlns:w16cex="http://schemas.microsoft.com/office/word/2018/wordml/cex" xmlns:w16cid="http://schemas.microsoft.com/office/word/2016/wordml/cid" xmlns:w16="http://schemas.microsoft.com/office/word/2018/wordml" xmlns:w16sdtdh="http://schemas.microsoft.com/office/word/2020/wordml/sdtdatahash" xmlns:w16se="http://schemas.microsoft.com/office/word/2015/wordml/symex" xmlns:wpg="http://schemas.microsoft.com/office/word/2010/wordprocessingGroup" xmlns:wpi="http://schemas.microsoft.com/office/word/2010/wordprocessingInk" xmlns:wne="http://schemas.microsoft.com/office/word/2006/wordml" xmlns:wps="http://schemas.microsoft.com/office/word/2010/wordprocessingShape" mc:Ignorable="w14 w15 w16se w16cid w16 w16cex w16sdtdh wp14">
+<w:numbering xmlns:wpc="http://schemas.microsoft.com/office/word/2010/wordprocessingCanvas" xmlns:cx="http://schemas.microsoft.com/office/drawing/2014/chartex" xmlns:cx1="http://schemas.microsoft.com/office/drawing/2015/9/8/chartex" xmlns:cx2="http://schemas.microsoft.com/office/drawing/2015/10/21/chartex" xmlns:cx3="http://schemas.microsoft.com/office/drawing/2016/5/9/chartex" xmlns:cx4="http://schemas.microsoft.com/office/drawing/2016/5/10/chartex" xmlns:cx5="http://schemas.microsoft.com/office/drawing/2016/5/11/chartex" xmlns:cx6="http://schemas.microsoft.com/office/drawing/2016/5/12/chartex" xmlns:cx7="http://schemas.microsoft.com/office/drawing/2016/5/13/chartex" xmlns:cx8="http://schemas.microsoft.com/office/drawing/2016/5/14/chartex" xmlns:mc="http://schemas.openxmlformats.org/markup-compatibility/2006" xmlns:aink="http://schemas.microsoft.com/office/drawing/2016/ink" xmlns:am3d="http://schemas.microsoft.com/office/drawing/2017/model3d" xmlns:o="urn:schemas-microsoft-com:office:office" xmlns:oel="http://schemas.microsoft.com/office/2019/extlst" xmlns:r="http://schemas.openxmlformats.org/officeDocument/2006/relationships" xmlns:m="http://schemas.openxmlformats.org/officeDocument/2006/math" xmlns:v="urn:schemas-microsoft-com:vml" xmlns:wp14="http://schemas.microsoft.com/office/word/2010/wordprocessingDrawing" xmlns:wp="http://schemas.openxmlformats.org/drawingml/2006/wordprocessingDrawing" xmlns:w10="urn:schemas-microsoft-com:office:word" xmlns:w="http://schemas.openxmlformats.org/wordprocessingml/2006/main" xmlns:w14="http://schemas.microsoft.com/office/word/2010/wordml" xmlns:w15="http://schemas.microsoft.com/office/word/2012/wordml" xmlns:w16cex="http://schemas.microsoft.com/office/word/2018/wordml/cex" xmlns:w16cid="http://schemas.microsoft.com/office/word/2016/wordml/cid" xmlns:w16="http://schemas.microsoft.com/office/word/2018/wordml" xmlns:w16du="http://schemas.microsoft.com/office/word/2023/wordml/word16du" xmlns:w16sdtdh="http://schemas.microsoft.com/office/word/2020/wordml/sdtdatahash" xmlns:w16se="http://schemas.microsoft.com/office/word/2015/wordml/symex" xmlns:wpg="http://schemas.microsoft.com/office/word/2010/wordprocessingGroup" xmlns:wpi="http://schemas.microsoft.com/office/word/2010/wordprocessingInk" xmlns:wne="http://schemas.microsoft.com/office/word/2006/wordml" xmlns:wps="http://schemas.microsoft.com/office/word/2010/wordprocessingShape" mc:Ignorable="w14 w15 w16se w16cid w16 w16cex w16sdtdh w16du wp14">
   <w:abstractNum w:abstractNumId="0" w15:restartNumberingAfterBreak="0">
     <w:nsid w:val="600028DF"/>
     <w:multiLevelType w:val="multilevel"/>
@@ -4450,14 +5715,14 @@
       </w:rPr>
     </w:lvl>
   </w:abstractNum>
-  <w:num w:numId="1">
+  <w:num w:numId="1" w16cid:durableId="715080241">
     <w:abstractNumId w:val="0"/>
   </w:num>
 </w:numbering>
 </file>
 
 <file path=word/styles.xml><?xml version="1.0" encoding="utf-8"?>
-<w:styles xmlns:mc="http://schemas.openxmlformats.org/markup-compatibility/2006" xmlns:r="http://schemas.openxmlformats.org/officeDocument/2006/relationships" xmlns:w="http://schemas.openxmlformats.org/wordprocessingml/2006/main" xmlns:w14="http://schemas.microsoft.com/office/word/2010/wordml" xmlns:w15="http://schemas.microsoft.com/office/word/2012/wordml" xmlns:w16cex="http://schemas.microsoft.com/office/word/2018/wordml/cex" xmlns:w16cid="http://schemas.microsoft.com/office/word/2016/wordml/cid" xmlns:w16="http://schemas.microsoft.com/office/word/2018/wordml" xmlns:w16sdtdh="http://schemas.microsoft.com/office/word/2020/wordml/sdtdatahash" xmlns:w16se="http://schemas.microsoft.com/office/word/2015/wordml/symex" mc:Ignorable="w14 w15 w16se w16cid w16 w16cex w16sdtdh">
+<w:styles xmlns:mc="http://schemas.openxmlformats.org/markup-compatibility/2006" xmlns:r="http://schemas.openxmlformats.org/officeDocument/2006/relationships" xmlns:w="http://schemas.openxmlformats.org/wordprocessingml/2006/main" xmlns:w14="http://schemas.microsoft.com/office/word/2010/wordml" xmlns:w15="http://schemas.microsoft.com/office/word/2012/wordml" xmlns:w16cex="http://schemas.microsoft.com/office/word/2018/wordml/cex" xmlns:w16cid="http://schemas.microsoft.com/office/word/2016/wordml/cid" xmlns:w16="http://schemas.microsoft.com/office/word/2018/wordml" xmlns:w16du="http://schemas.microsoft.com/office/word/2023/wordml/word16du" xmlns:w16sdtdh="http://schemas.microsoft.com/office/word/2020/wordml/sdtdatahash" xmlns:w16se="http://schemas.microsoft.com/office/word/2015/wordml/symex" mc:Ignorable="w14 w15 w16se w16cid w16 w16cex w16sdtdh w16du">
   <w:docDefaults>
     <w:rPrDefault>
       <w:rPr>
@@ -5078,6 +6343,77 @@
       </w:tblCellMar>
     </w:tblPr>
   </w:style>
+  <w:style w:type="paragraph" w:styleId="Prrafodelista">
+    <w:name w:val="List Paragraph"/>
+    <w:basedOn w:val="Normal"/>
+    <w:uiPriority w:val="34"/>
+    <w:qFormat/>
+    <w:rsid w:val="00DB7C61"/>
+    <w:pPr>
+      <w:ind w:left="720"/>
+      <w:contextualSpacing/>
+    </w:pPr>
+  </w:style>
+  <w:style w:type="paragraph" w:styleId="NormalWeb">
+    <w:name w:val="Normal (Web)"/>
+    <w:basedOn w:val="Normal"/>
+    <w:uiPriority w:val="99"/>
+    <w:semiHidden/>
+    <w:unhideWhenUsed/>
+    <w:rsid w:val="00DB7C61"/>
+    <w:pPr>
+      <w:spacing w:before="100" w:beforeAutospacing="1" w:after="100" w:afterAutospacing="1" w:line="240" w:lineRule="auto"/>
+    </w:pPr>
+    <w:rPr>
+      <w:rFonts w:ascii="Times New Roman" w:eastAsia="Times New Roman" w:hAnsi="Times New Roman" w:cs="Times New Roman"/>
+      <w:sz w:val="24"/>
+      <w:szCs w:val="24"/>
+      <w:lang w:val="es-PE" w:eastAsia="es-PE"/>
+    </w:rPr>
+  </w:style>
+  <w:style w:type="paragraph" w:styleId="TtuloTDC">
+    <w:name w:val="TOC Heading"/>
+    <w:basedOn w:val="Ttulo1"/>
+    <w:next w:val="Normal"/>
+    <w:uiPriority w:val="39"/>
+    <w:unhideWhenUsed/>
+    <w:qFormat/>
+    <w:rsid w:val="00DB7C61"/>
+    <w:pPr>
+      <w:spacing w:before="240" w:after="0" w:line="259" w:lineRule="auto"/>
+      <w:outlineLvl w:val="9"/>
+    </w:pPr>
+    <w:rPr>
+      <w:rFonts w:asciiTheme="majorHAnsi" w:eastAsiaTheme="majorEastAsia" w:hAnsiTheme="majorHAnsi" w:cstheme="majorBidi"/>
+      <w:color w:val="365F91" w:themeColor="accent1" w:themeShade="BF"/>
+      <w:sz w:val="32"/>
+      <w:szCs w:val="32"/>
+      <w:lang w:val="es-PE" w:eastAsia="es-PE"/>
+    </w:rPr>
+  </w:style>
+  <w:style w:type="paragraph" w:styleId="TDC1">
+    <w:name w:val="toc 1"/>
+    <w:basedOn w:val="Normal"/>
+    <w:next w:val="Normal"/>
+    <w:autoRedefine/>
+    <w:uiPriority w:val="39"/>
+    <w:unhideWhenUsed/>
+    <w:rsid w:val="00DB7C61"/>
+    <w:pPr>
+      <w:spacing w:after="100"/>
+    </w:pPr>
+  </w:style>
+  <w:style w:type="character" w:styleId="Hipervnculo">
+    <w:name w:val="Hyperlink"/>
+    <w:basedOn w:val="Fuentedeprrafopredeter"/>
+    <w:uiPriority w:val="99"/>
+    <w:unhideWhenUsed/>
+    <w:rsid w:val="00DB7C61"/>
+    <w:rPr>
+      <w:color w:val="0000FF" w:themeColor="hyperlink"/>
+      <w:u w:val="single"/>
+    </w:rPr>
+  </w:style>
 </w:styles>
 </file>
 

</xml_diff>